<commit_message>
Corção e atualização do doc
</commit_message>
<xml_diff>
--- a/Projeto de Análise de Algoritmos.docx
+++ b/Projeto de Análise de Algoritmos.docx
@@ -1,6 +1,6 @@
 
 <file path=word/document.xml><?xml version="1.0" encoding="utf-8"?>
-<w:document xmlns:wpc="http://schemas.microsoft.com/office/word/2010/wordprocessingCanvas" xmlns:cx="http://schemas.microsoft.com/office/drawing/2014/chartex" xmlns:cx1="http://schemas.microsoft.com/office/drawing/2015/9/8/chartex" xmlns:cx2="http://schemas.microsoft.com/office/drawing/2015/10/21/chartex" xmlns:cx3="http://schemas.microsoft.com/office/drawing/2016/5/9/chartex" xmlns:cx4="http://schemas.microsoft.com/office/drawing/2016/5/10/chartex" xmlns:cx5="http://schemas.microsoft.com/office/drawing/2016/5/11/chartex" xmlns:cx6="http://schemas.microsoft.com/office/drawing/2016/5/12/chartex" xmlns:cx7="http://schemas.microsoft.com/office/drawing/2016/5/13/chartex" xmlns:cx8="http://schemas.microsoft.com/office/drawing/2016/5/14/chartex" xmlns:mc="http://schemas.openxmlformats.org/markup-compatibility/2006" xmlns:aink="http://schemas.microsoft.com/office/drawing/2016/ink" xmlns:am3d="http://schemas.microsoft.com/office/drawing/2017/model3d" xmlns:o="urn:schemas-microsoft-com:office:office" xmlns:r="http://schemas.openxmlformats.org/officeDocument/2006/relationships" xmlns:m="http://schemas.openxmlformats.org/officeDocument/2006/math" xmlns:v="urn:schemas-microsoft-com:vml" xmlns:wp14="http://schemas.microsoft.com/office/word/2010/wordprocessingDrawing" xmlns:wp="http://schemas.openxmlformats.org/drawingml/2006/wordprocessingDrawing" xmlns:w10="urn:schemas-microsoft-com:office:word" xmlns:w="http://schemas.openxmlformats.org/wordprocessingml/2006/main" xmlns:w14="http://schemas.microsoft.com/office/word/2010/wordml" xmlns:w15="http://schemas.microsoft.com/office/word/2012/wordml" xmlns:w16cex="http://schemas.microsoft.com/office/word/2018/wordml/cex" xmlns:w16cid="http://schemas.microsoft.com/office/word/2016/wordml/cid" xmlns:w16="http://schemas.microsoft.com/office/word/2018/wordml" xmlns:w16se="http://schemas.microsoft.com/office/word/2015/wordml/symex" xmlns:wpg="http://schemas.microsoft.com/office/word/2010/wordprocessingGroup" xmlns:wpi="http://schemas.microsoft.com/office/word/2010/wordprocessingInk" xmlns:wne="http://schemas.microsoft.com/office/word/2006/wordml" xmlns:wps="http://schemas.microsoft.com/office/word/2010/wordprocessingShape" mc:Ignorable="w14 w15 w16se w16cid w16 w16cex wp14">
+<w:document xmlns:wpc="http://schemas.microsoft.com/office/word/2010/wordprocessingCanvas" xmlns:cx="http://schemas.microsoft.com/office/drawing/2014/chartex" xmlns:cx1="http://schemas.microsoft.com/office/drawing/2015/9/8/chartex" xmlns:cx2="http://schemas.microsoft.com/office/drawing/2015/10/21/chartex" xmlns:cx3="http://schemas.microsoft.com/office/drawing/2016/5/9/chartex" xmlns:cx4="http://schemas.microsoft.com/office/drawing/2016/5/10/chartex" xmlns:cx5="http://schemas.microsoft.com/office/drawing/2016/5/11/chartex" xmlns:cx6="http://schemas.microsoft.com/office/drawing/2016/5/12/chartex" xmlns:cx7="http://schemas.microsoft.com/office/drawing/2016/5/13/chartex" xmlns:cx8="http://schemas.microsoft.com/office/drawing/2016/5/14/chartex" xmlns:mc="http://schemas.openxmlformats.org/markup-compatibility/2006" xmlns:aink="http://schemas.microsoft.com/office/drawing/2016/ink" xmlns:am3d="http://schemas.microsoft.com/office/drawing/2017/model3d" xmlns:o="urn:schemas-microsoft-com:office:office" xmlns:r="http://schemas.openxmlformats.org/officeDocument/2006/relationships" xmlns:m="http://schemas.openxmlformats.org/officeDocument/2006/math" xmlns:v="urn:schemas-microsoft-com:vml" xmlns:wp14="http://schemas.microsoft.com/office/word/2010/wordprocessingDrawing" xmlns:wp="http://schemas.openxmlformats.org/drawingml/2006/wordprocessingDrawing" xmlns:w10="urn:schemas-microsoft-com:office:word" xmlns:w="http://schemas.openxmlformats.org/wordprocessingml/2006/main" xmlns:w14="http://schemas.microsoft.com/office/word/2010/wordml" xmlns:w15="http://schemas.microsoft.com/office/word/2012/wordml" xmlns:w16cex="http://schemas.microsoft.com/office/word/2018/wordml/cex" xmlns:w16cid="http://schemas.microsoft.com/office/word/2016/wordml/cid" xmlns:w16="http://schemas.microsoft.com/office/word/2018/wordml" xmlns:w16sdtdh="http://schemas.microsoft.com/office/word/2020/wordml/sdtdatahash" xmlns:w16se="http://schemas.microsoft.com/office/word/2015/wordml/symex" xmlns:wpg="http://schemas.microsoft.com/office/word/2010/wordprocessingGroup" xmlns:wpi="http://schemas.microsoft.com/office/word/2010/wordprocessingInk" xmlns:wne="http://schemas.microsoft.com/office/word/2006/wordml" xmlns:wps="http://schemas.microsoft.com/office/word/2010/wordprocessingShape" mc:Ignorable="w14 w15 w16se w16cid w16 w16cex w16sdtdh wp14">
   <w:body>
     <w:p>
       <w:pPr>
@@ -4228,13 +4228,7 @@
         </m:f>
       </m:oMath>
       <w:r>
-        <w:t>por isso</w:t>
-      </w:r>
-      <w:r>
-        <w:t>,</w:t>
-      </w:r>
-      <w:r>
-        <w:t xml:space="preserve"> s</w:t>
+        <w:t>por isso, s</w:t>
       </w:r>
       <w:r>
         <w:t>ua</w:t>
@@ -4389,10 +4383,7 @@
         <w:t xml:space="preserve">É um algoritmo baseado em percorrer o vetor a procura do menor elemento da vez e colocá-lo no começo do vetor, o que faz que ele seja um anime pouco eficiente. </w:t>
       </w:r>
       <w:r>
-        <w:t>Seu custo</w:t>
-      </w:r>
-      <w:r>
-        <w:t xml:space="preserve"> ´de</w:t>
+        <w:t>Seu custo ´de</w:t>
       </w:r>
       <w:r>
         <w:t xml:space="preserve"> </w:t>
@@ -4797,19 +4788,10 @@
         </m:r>
       </m:oMath>
       <w:r>
-        <w:t>por isso</w:t>
+        <w:t>por isso, utilizando o método mestre vemos que s</w:t>
       </w:r>
       <w:r>
-        <w:t>,</w:t>
-      </w:r>
-      <w:r>
-        <w:t xml:space="preserve"> utilizando o método mestre vemos que s</w:t>
-      </w:r>
-      <w:r>
-        <w:t>ua</w:t>
-      </w:r>
-      <w:r>
-        <w:t xml:space="preserve"> </w:t>
+        <w:t xml:space="preserve">ua </w:t>
       </w:r>
       <w:r>
         <w:t xml:space="preserve">complexidade é </w:t>
@@ -5152,13 +5134,7 @@
         </m:r>
       </m:oMath>
       <w:r>
-        <w:t>por isso,</w:t>
-      </w:r>
-      <w:r>
-        <w:t xml:space="preserve"> utilizando o método mestre vemos que</w:t>
-      </w:r>
-      <w:r>
-        <w:t xml:space="preserve"> s</w:t>
+        <w:t>por isso, utilizando o método mestre vemos que s</w:t>
       </w:r>
       <w:r>
         <w:t>ua</w:t>
@@ -7171,7 +7147,7 @@
           <w:noProof/>
         </w:rPr>
         <w:drawing>
-          <wp:inline distT="0" distB="0" distL="0" distR="0" wp14:anchorId="669AD6A1" wp14:editId="447064E6">
+          <wp:inline distT="0" distB="0" distL="0" distR="0" wp14:anchorId="669AD6A1" wp14:editId="6CD56D8D">
             <wp:extent cx="5420360" cy="1684421"/>
             <wp:effectExtent l="0" t="0" r="8890" b="11430"/>
             <wp:docPr id="3" name="Gráfico 3"/>
@@ -7201,7 +7177,7 @@
         </w:rPr>
         <w:lastRenderedPageBreak/>
         <w:drawing>
-          <wp:inline distT="0" distB="0" distL="0" distR="0" wp14:anchorId="6CDD7587" wp14:editId="38AA277C">
+          <wp:inline distT="0" distB="0" distL="0" distR="0" wp14:anchorId="6CDD7587" wp14:editId="754B9F0C">
             <wp:extent cx="5400040" cy="2547257"/>
             <wp:effectExtent l="0" t="0" r="10160" b="5715"/>
             <wp:docPr id="4" name="Gráfico 4"/>
@@ -7221,7 +7197,7 @@
           <w:noProof/>
         </w:rPr>
         <w:drawing>
-          <wp:inline distT="0" distB="0" distL="0" distR="0" wp14:anchorId="3C92078F" wp14:editId="6F51754B">
+          <wp:inline distT="0" distB="0" distL="0" distR="0" wp14:anchorId="3C92078F" wp14:editId="0512F8F6">
             <wp:extent cx="5400040" cy="2546985"/>
             <wp:effectExtent l="0" t="0" r="10160" b="5715"/>
             <wp:docPr id="6" name="Gráfico 6"/>
@@ -7241,7 +7217,7 @@
           <w:noProof/>
         </w:rPr>
         <w:drawing>
-          <wp:inline distT="0" distB="0" distL="0" distR="0" wp14:anchorId="56ED62E2" wp14:editId="429154B2">
+          <wp:inline distT="0" distB="0" distL="0" distR="0" wp14:anchorId="56ED62E2" wp14:editId="6C10E85B">
             <wp:extent cx="5400040" cy="2546985"/>
             <wp:effectExtent l="0" t="0" r="10160" b="5715"/>
             <wp:docPr id="7" name="Gráfico 7"/>
@@ -7262,7 +7238,7 @@
         </w:rPr>
         <w:lastRenderedPageBreak/>
         <w:drawing>
-          <wp:inline distT="0" distB="0" distL="0" distR="0" wp14:anchorId="223A5745" wp14:editId="39FF484B">
+          <wp:inline distT="0" distB="0" distL="0" distR="0" wp14:anchorId="223A5745" wp14:editId="0E6D3DAB">
             <wp:extent cx="5400040" cy="2546985"/>
             <wp:effectExtent l="0" t="0" r="10160" b="5715"/>
             <wp:docPr id="5" name="Gráfico 5"/>
@@ -7282,7 +7258,7 @@
           <w:noProof/>
         </w:rPr>
         <w:drawing>
-          <wp:inline distT="0" distB="0" distL="0" distR="0" wp14:anchorId="3C8B54D4" wp14:editId="218A911E">
+          <wp:inline distT="0" distB="0" distL="0" distR="0" wp14:anchorId="3C8B54D4" wp14:editId="42785632">
             <wp:extent cx="5400040" cy="2546985"/>
             <wp:effectExtent l="0" t="0" r="10160" b="5715"/>
             <wp:docPr id="9" name="Gráfico 9"/>
@@ -7660,7 +7636,7 @@
           <w:noProof/>
         </w:rPr>
         <w:drawing>
-          <wp:inline distT="0" distB="0" distL="0" distR="0" wp14:anchorId="3950D381" wp14:editId="032F2DBC">
+          <wp:inline distT="0" distB="0" distL="0" distR="0" wp14:anchorId="3950D381" wp14:editId="2370359A">
             <wp:extent cx="5400040" cy="2303813"/>
             <wp:effectExtent l="0" t="0" r="10160" b="1270"/>
             <wp:docPr id="44" name="Gráfico 44"/>
@@ -7686,7 +7662,7 @@
         </w:rPr>
         <w:lastRenderedPageBreak/>
         <w:drawing>
-          <wp:inline distT="0" distB="0" distL="0" distR="0" wp14:anchorId="54AFDA28" wp14:editId="4572EB5E">
+          <wp:inline distT="0" distB="0" distL="0" distR="0" wp14:anchorId="54AFDA28" wp14:editId="31DD1151">
             <wp:extent cx="5400040" cy="2458192"/>
             <wp:effectExtent l="0" t="0" r="10160" b="18415"/>
             <wp:docPr id="45" name="Gráfico 45"/>
@@ -7706,7 +7682,7 @@
           <w:noProof/>
         </w:rPr>
         <w:drawing>
-          <wp:inline distT="0" distB="0" distL="0" distR="0" wp14:anchorId="609FC83E" wp14:editId="2449E777">
+          <wp:inline distT="0" distB="0" distL="0" distR="0" wp14:anchorId="609FC83E" wp14:editId="681B8B13">
             <wp:extent cx="5400040" cy="2493010"/>
             <wp:effectExtent l="0" t="0" r="10160" b="2540"/>
             <wp:docPr id="46" name="Gráfico 46"/>
@@ -7731,7 +7707,7 @@
           <w:noProof/>
         </w:rPr>
         <w:drawing>
-          <wp:inline distT="0" distB="0" distL="0" distR="0" wp14:anchorId="21E1D00C" wp14:editId="5FD73E46">
+          <wp:inline distT="0" distB="0" distL="0" distR="0" wp14:anchorId="21E1D00C" wp14:editId="7EEE6703">
             <wp:extent cx="5400040" cy="2576195"/>
             <wp:effectExtent l="0" t="0" r="10160" b="14605"/>
             <wp:docPr id="47" name="Gráfico 47"/>
@@ -7757,7 +7733,7 @@
         </w:rPr>
         <w:lastRenderedPageBreak/>
         <w:drawing>
-          <wp:inline distT="0" distB="0" distL="0" distR="0" wp14:anchorId="1B93E376" wp14:editId="55DCFB10">
+          <wp:inline distT="0" distB="0" distL="0" distR="0" wp14:anchorId="1B93E376" wp14:editId="70014B62">
             <wp:extent cx="5400040" cy="2576195"/>
             <wp:effectExtent l="0" t="0" r="10160" b="14605"/>
             <wp:docPr id="48" name="Gráfico 48"/>
@@ -7777,7 +7753,7 @@
           <w:noProof/>
         </w:rPr>
         <w:drawing>
-          <wp:inline distT="0" distB="0" distL="0" distR="0" wp14:anchorId="22BCB3CC" wp14:editId="51FA9FD1">
+          <wp:inline distT="0" distB="0" distL="0" distR="0" wp14:anchorId="22BCB3CC" wp14:editId="7F802A0E">
             <wp:extent cx="5400040" cy="2576195"/>
             <wp:effectExtent l="0" t="0" r="10160" b="14605"/>
             <wp:docPr id="49" name="Gráfico 49"/>
@@ -7914,7 +7890,7 @@
           <w:noProof/>
         </w:rPr>
         <w:drawing>
-          <wp:inline distT="0" distB="0" distL="0" distR="0" wp14:anchorId="09CA1AD0" wp14:editId="7E0C8913">
+          <wp:inline distT="0" distB="0" distL="0" distR="0" wp14:anchorId="09CA1AD0" wp14:editId="5E0F9301">
             <wp:extent cx="5400040" cy="2139696"/>
             <wp:effectExtent l="0" t="0" r="10160" b="13335"/>
             <wp:docPr id="58" name="Gráfico 58"/>
@@ -7940,7 +7916,7 @@
         </w:rPr>
         <w:lastRenderedPageBreak/>
         <w:drawing>
-          <wp:inline distT="0" distB="0" distL="0" distR="0" wp14:anchorId="4899B710" wp14:editId="58A7F4C3">
+          <wp:inline distT="0" distB="0" distL="0" distR="0" wp14:anchorId="4899B710" wp14:editId="3CE04854">
             <wp:extent cx="5400040" cy="2458192"/>
             <wp:effectExtent l="0" t="0" r="10160" b="18415"/>
             <wp:docPr id="59" name="Gráfico 59"/>
@@ -7960,7 +7936,7 @@
           <w:noProof/>
         </w:rPr>
         <w:drawing>
-          <wp:inline distT="0" distB="0" distL="0" distR="0" wp14:anchorId="38AD2C27" wp14:editId="6074137E">
+          <wp:inline distT="0" distB="0" distL="0" distR="0" wp14:anchorId="38AD2C27" wp14:editId="3971B30E">
             <wp:extent cx="5400040" cy="2493010"/>
             <wp:effectExtent l="0" t="0" r="10160" b="2540"/>
             <wp:docPr id="60" name="Gráfico 60"/>
@@ -7985,7 +7961,7 @@
           <w:noProof/>
         </w:rPr>
         <w:drawing>
-          <wp:inline distT="0" distB="0" distL="0" distR="0" wp14:anchorId="61CBF605" wp14:editId="2AA8D7EA">
+          <wp:inline distT="0" distB="0" distL="0" distR="0" wp14:anchorId="61CBF605" wp14:editId="34E60089">
             <wp:extent cx="5400040" cy="2327563"/>
             <wp:effectExtent l="0" t="0" r="10160" b="15875"/>
             <wp:docPr id="61" name="Gráfico 61"/>
@@ -8011,7 +7987,7 @@
         </w:rPr>
         <w:lastRenderedPageBreak/>
         <w:drawing>
-          <wp:inline distT="0" distB="0" distL="0" distR="0" wp14:anchorId="60D5BCEB" wp14:editId="12F681AE">
+          <wp:inline distT="0" distB="0" distL="0" distR="0" wp14:anchorId="60D5BCEB" wp14:editId="09873500">
             <wp:extent cx="5400040" cy="2576195"/>
             <wp:effectExtent l="0" t="0" r="10160" b="14605"/>
             <wp:docPr id="62" name="Gráfico 62"/>
@@ -8031,7 +8007,7 @@
           <w:noProof/>
         </w:rPr>
         <w:drawing>
-          <wp:inline distT="0" distB="0" distL="0" distR="0" wp14:anchorId="388D912F" wp14:editId="25FBAF66">
+          <wp:inline distT="0" distB="0" distL="0" distR="0" wp14:anchorId="388D912F" wp14:editId="4F09F11F">
             <wp:extent cx="5400040" cy="2576195"/>
             <wp:effectExtent l="0" t="0" r="10160" b="14605"/>
             <wp:docPr id="63" name="Gráfico 63"/>
@@ -8162,7 +8138,7 @@
           <w:noProof/>
         </w:rPr>
         <w:drawing>
-          <wp:inline distT="0" distB="0" distL="0" distR="0" wp14:anchorId="738A125C" wp14:editId="7B5133E2">
+          <wp:inline distT="0" distB="0" distL="0" distR="0" wp14:anchorId="738A125C" wp14:editId="79507FF4">
             <wp:extent cx="5400040" cy="2291938"/>
             <wp:effectExtent l="0" t="0" r="10160" b="13335"/>
             <wp:docPr id="37" name="Gráfico 37"/>
@@ -8188,7 +8164,7 @@
         </w:rPr>
         <w:lastRenderedPageBreak/>
         <w:drawing>
-          <wp:inline distT="0" distB="0" distL="0" distR="0" wp14:anchorId="02485439" wp14:editId="2663201D">
+          <wp:inline distT="0" distB="0" distL="0" distR="0" wp14:anchorId="02485439" wp14:editId="317BFB55">
             <wp:extent cx="5400040" cy="2458192"/>
             <wp:effectExtent l="0" t="0" r="10160" b="18415"/>
             <wp:docPr id="40" name="Gráfico 40"/>
@@ -8208,7 +8184,7 @@
           <w:noProof/>
         </w:rPr>
         <w:drawing>
-          <wp:inline distT="0" distB="0" distL="0" distR="0" wp14:anchorId="76C76B7E" wp14:editId="252D1BB5">
+          <wp:inline distT="0" distB="0" distL="0" distR="0" wp14:anchorId="76C76B7E" wp14:editId="7C9A240E">
             <wp:extent cx="5400040" cy="2493010"/>
             <wp:effectExtent l="0" t="0" r="10160" b="2540"/>
             <wp:docPr id="41" name="Gráfico 41"/>
@@ -8233,7 +8209,7 @@
           <w:noProof/>
         </w:rPr>
         <w:drawing>
-          <wp:inline distT="0" distB="0" distL="0" distR="0" wp14:anchorId="04237889" wp14:editId="565E262E">
+          <wp:inline distT="0" distB="0" distL="0" distR="0" wp14:anchorId="04237889" wp14:editId="07D493FB">
             <wp:extent cx="5400040" cy="2576195"/>
             <wp:effectExtent l="0" t="0" r="10160" b="14605"/>
             <wp:docPr id="70" name="Gráfico 70"/>
@@ -8256,7 +8232,7 @@
         </w:rPr>
         <w:lastRenderedPageBreak/>
         <w:drawing>
-          <wp:inline distT="0" distB="0" distL="0" distR="0" wp14:anchorId="5B7E9384" wp14:editId="48795482">
+          <wp:inline distT="0" distB="0" distL="0" distR="0" wp14:anchorId="5B7E9384" wp14:editId="44797F7F">
             <wp:extent cx="5400040" cy="2220685"/>
             <wp:effectExtent l="0" t="0" r="10160" b="8255"/>
             <wp:docPr id="71" name="Gráfico 71"/>
@@ -8276,7 +8252,7 @@
           <w:noProof/>
         </w:rPr>
         <w:drawing>
-          <wp:inline distT="0" distB="0" distL="0" distR="0" wp14:anchorId="45527438" wp14:editId="3D389426">
+          <wp:inline distT="0" distB="0" distL="0" distR="0" wp14:anchorId="45527438" wp14:editId="28CC590E">
             <wp:extent cx="5400040" cy="2375065"/>
             <wp:effectExtent l="0" t="0" r="10160" b="6350"/>
             <wp:docPr id="72" name="Gráfico 72"/>
@@ -8380,7 +8356,7 @@
           <w:noProof/>
         </w:rPr>
         <w:drawing>
-          <wp:inline distT="0" distB="0" distL="0" distR="0" wp14:anchorId="7ED261D4" wp14:editId="25C96811">
+          <wp:inline distT="0" distB="0" distL="0" distR="0" wp14:anchorId="7ED261D4" wp14:editId="41490EF5">
             <wp:extent cx="5854700" cy="2934269"/>
             <wp:effectExtent l="0" t="0" r="12700" b="0"/>
             <wp:docPr id="75" name="Gráfico 75"/>
@@ -8400,7 +8376,7 @@
           <w:noProof/>
         </w:rPr>
         <w:drawing>
-          <wp:inline distT="0" distB="0" distL="0" distR="0" wp14:anchorId="61BB6306" wp14:editId="0FF1A435">
+          <wp:inline distT="0" distB="0" distL="0" distR="0" wp14:anchorId="61BB6306" wp14:editId="2A16384E">
             <wp:extent cx="5854700" cy="3134995"/>
             <wp:effectExtent l="0" t="0" r="12700" b="8255"/>
             <wp:docPr id="76" name="Gráfico 76"/>
@@ -8421,7 +8397,7 @@
         </w:rPr>
         <w:lastRenderedPageBreak/>
         <w:drawing>
-          <wp:inline distT="0" distB="0" distL="0" distR="0" wp14:anchorId="41B6CEDD" wp14:editId="17A77047">
+          <wp:inline distT="0" distB="0" distL="0" distR="0" wp14:anchorId="41B6CEDD" wp14:editId="4070D70E">
             <wp:extent cx="5745708" cy="2647666"/>
             <wp:effectExtent l="0" t="0" r="7620" b="635"/>
             <wp:docPr id="79" name="Gráfico 79"/>
@@ -8441,7 +8417,7 @@
           <w:noProof/>
         </w:rPr>
         <w:drawing>
-          <wp:inline distT="0" distB="0" distL="0" distR="0" wp14:anchorId="4E59978C" wp14:editId="4ED933F9">
+          <wp:inline distT="0" distB="0" distL="0" distR="0" wp14:anchorId="4E59978C" wp14:editId="47D2A837">
             <wp:extent cx="5745480" cy="2729552"/>
             <wp:effectExtent l="0" t="0" r="7620" b="13970"/>
             <wp:docPr id="78" name="Gráfico 78"/>
@@ -9294,7 +9270,7 @@
 </file>
 
 <file path=word/endnotes.xml><?xml version="1.0" encoding="utf-8"?>
-<w:endnotes xmlns:wpc="http://schemas.microsoft.com/office/word/2010/wordprocessingCanvas" xmlns:cx="http://schemas.microsoft.com/office/drawing/2014/chartex" xmlns:cx1="http://schemas.microsoft.com/office/drawing/2015/9/8/chartex" xmlns:cx2="http://schemas.microsoft.com/office/drawing/2015/10/21/chartex" xmlns:cx3="http://schemas.microsoft.com/office/drawing/2016/5/9/chartex" xmlns:cx4="http://schemas.microsoft.com/office/drawing/2016/5/10/chartex" xmlns:cx5="http://schemas.microsoft.com/office/drawing/2016/5/11/chartex" xmlns:cx6="http://schemas.microsoft.com/office/drawing/2016/5/12/chartex" xmlns:cx7="http://schemas.microsoft.com/office/drawing/2016/5/13/chartex" xmlns:cx8="http://schemas.microsoft.com/office/drawing/2016/5/14/chartex" xmlns:mc="http://schemas.openxmlformats.org/markup-compatibility/2006" xmlns:aink="http://schemas.microsoft.com/office/drawing/2016/ink" xmlns:am3d="http://schemas.microsoft.com/office/drawing/2017/model3d" xmlns:o="urn:schemas-microsoft-com:office:office" xmlns:r="http://schemas.openxmlformats.org/officeDocument/2006/relationships" xmlns:m="http://schemas.openxmlformats.org/officeDocument/2006/math" xmlns:v="urn:schemas-microsoft-com:vml" xmlns:wp14="http://schemas.microsoft.com/office/word/2010/wordprocessingDrawing" xmlns:wp="http://schemas.openxmlformats.org/drawingml/2006/wordprocessingDrawing" xmlns:w10="urn:schemas-microsoft-com:office:word" xmlns:w="http://schemas.openxmlformats.org/wordprocessingml/2006/main" xmlns:w14="http://schemas.microsoft.com/office/word/2010/wordml" xmlns:w15="http://schemas.microsoft.com/office/word/2012/wordml" xmlns:w16cex="http://schemas.microsoft.com/office/word/2018/wordml/cex" xmlns:w16cid="http://schemas.microsoft.com/office/word/2016/wordml/cid" xmlns:w16="http://schemas.microsoft.com/office/word/2018/wordml" xmlns:w16se="http://schemas.microsoft.com/office/word/2015/wordml/symex" xmlns:wpg="http://schemas.microsoft.com/office/word/2010/wordprocessingGroup" xmlns:wpi="http://schemas.microsoft.com/office/word/2010/wordprocessingInk" xmlns:wne="http://schemas.microsoft.com/office/word/2006/wordml" xmlns:wps="http://schemas.microsoft.com/office/word/2010/wordprocessingShape" mc:Ignorable="w14 w15 w16se w16cid w16 w16cex wp14">
+<w:endnotes xmlns:wpc="http://schemas.microsoft.com/office/word/2010/wordprocessingCanvas" xmlns:cx="http://schemas.microsoft.com/office/drawing/2014/chartex" xmlns:cx1="http://schemas.microsoft.com/office/drawing/2015/9/8/chartex" xmlns:cx2="http://schemas.microsoft.com/office/drawing/2015/10/21/chartex" xmlns:cx3="http://schemas.microsoft.com/office/drawing/2016/5/9/chartex" xmlns:cx4="http://schemas.microsoft.com/office/drawing/2016/5/10/chartex" xmlns:cx5="http://schemas.microsoft.com/office/drawing/2016/5/11/chartex" xmlns:cx6="http://schemas.microsoft.com/office/drawing/2016/5/12/chartex" xmlns:cx7="http://schemas.microsoft.com/office/drawing/2016/5/13/chartex" xmlns:cx8="http://schemas.microsoft.com/office/drawing/2016/5/14/chartex" xmlns:mc="http://schemas.openxmlformats.org/markup-compatibility/2006" xmlns:aink="http://schemas.microsoft.com/office/drawing/2016/ink" xmlns:am3d="http://schemas.microsoft.com/office/drawing/2017/model3d" xmlns:o="urn:schemas-microsoft-com:office:office" xmlns:r="http://schemas.openxmlformats.org/officeDocument/2006/relationships" xmlns:m="http://schemas.openxmlformats.org/officeDocument/2006/math" xmlns:v="urn:schemas-microsoft-com:vml" xmlns:wp14="http://schemas.microsoft.com/office/word/2010/wordprocessingDrawing" xmlns:wp="http://schemas.openxmlformats.org/drawingml/2006/wordprocessingDrawing" xmlns:w10="urn:schemas-microsoft-com:office:word" xmlns:w="http://schemas.openxmlformats.org/wordprocessingml/2006/main" xmlns:w14="http://schemas.microsoft.com/office/word/2010/wordml" xmlns:w15="http://schemas.microsoft.com/office/word/2012/wordml" xmlns:w16cex="http://schemas.microsoft.com/office/word/2018/wordml/cex" xmlns:w16cid="http://schemas.microsoft.com/office/word/2016/wordml/cid" xmlns:w16="http://schemas.microsoft.com/office/word/2018/wordml" xmlns:w16sdtdh="http://schemas.microsoft.com/office/word/2020/wordml/sdtdatahash" xmlns:w16se="http://schemas.microsoft.com/office/word/2015/wordml/symex" xmlns:wpg="http://schemas.microsoft.com/office/word/2010/wordprocessingGroup" xmlns:wpi="http://schemas.microsoft.com/office/word/2010/wordprocessingInk" xmlns:wne="http://schemas.microsoft.com/office/word/2006/wordml" xmlns:wps="http://schemas.microsoft.com/office/word/2010/wordprocessingShape" mc:Ignorable="w14 w15 w16se w16cid w16 w16cex w16sdtdh wp14">
   <w:endnote w:type="separator" w:id="-1">
     <w:p>
       <w:pPr>
@@ -9319,7 +9295,7 @@
 </file>
 
 <file path=word/footnotes.xml><?xml version="1.0" encoding="utf-8"?>
-<w:footnotes xmlns:wpc="http://schemas.microsoft.com/office/word/2010/wordprocessingCanvas" xmlns:cx="http://schemas.microsoft.com/office/drawing/2014/chartex" xmlns:cx1="http://schemas.microsoft.com/office/drawing/2015/9/8/chartex" xmlns:cx2="http://schemas.microsoft.com/office/drawing/2015/10/21/chartex" xmlns:cx3="http://schemas.microsoft.com/office/drawing/2016/5/9/chartex" xmlns:cx4="http://schemas.microsoft.com/office/drawing/2016/5/10/chartex" xmlns:cx5="http://schemas.microsoft.com/office/drawing/2016/5/11/chartex" xmlns:cx6="http://schemas.microsoft.com/office/drawing/2016/5/12/chartex" xmlns:cx7="http://schemas.microsoft.com/office/drawing/2016/5/13/chartex" xmlns:cx8="http://schemas.microsoft.com/office/drawing/2016/5/14/chartex" xmlns:mc="http://schemas.openxmlformats.org/markup-compatibility/2006" xmlns:aink="http://schemas.microsoft.com/office/drawing/2016/ink" xmlns:am3d="http://schemas.microsoft.com/office/drawing/2017/model3d" xmlns:o="urn:schemas-microsoft-com:office:office" xmlns:r="http://schemas.openxmlformats.org/officeDocument/2006/relationships" xmlns:m="http://schemas.openxmlformats.org/officeDocument/2006/math" xmlns:v="urn:schemas-microsoft-com:vml" xmlns:wp14="http://schemas.microsoft.com/office/word/2010/wordprocessingDrawing" xmlns:wp="http://schemas.openxmlformats.org/drawingml/2006/wordprocessingDrawing" xmlns:w10="urn:schemas-microsoft-com:office:word" xmlns:w="http://schemas.openxmlformats.org/wordprocessingml/2006/main" xmlns:w14="http://schemas.microsoft.com/office/word/2010/wordml" xmlns:w15="http://schemas.microsoft.com/office/word/2012/wordml" xmlns:w16cex="http://schemas.microsoft.com/office/word/2018/wordml/cex" xmlns:w16cid="http://schemas.microsoft.com/office/word/2016/wordml/cid" xmlns:w16="http://schemas.microsoft.com/office/word/2018/wordml" xmlns:w16se="http://schemas.microsoft.com/office/word/2015/wordml/symex" xmlns:wpg="http://schemas.microsoft.com/office/word/2010/wordprocessingGroup" xmlns:wpi="http://schemas.microsoft.com/office/word/2010/wordprocessingInk" xmlns:wne="http://schemas.microsoft.com/office/word/2006/wordml" xmlns:wps="http://schemas.microsoft.com/office/word/2010/wordprocessingShape" mc:Ignorable="w14 w15 w16se w16cid w16 w16cex wp14">
+<w:footnotes xmlns:wpc="http://schemas.microsoft.com/office/word/2010/wordprocessingCanvas" xmlns:cx="http://schemas.microsoft.com/office/drawing/2014/chartex" xmlns:cx1="http://schemas.microsoft.com/office/drawing/2015/9/8/chartex" xmlns:cx2="http://schemas.microsoft.com/office/drawing/2015/10/21/chartex" xmlns:cx3="http://schemas.microsoft.com/office/drawing/2016/5/9/chartex" xmlns:cx4="http://schemas.microsoft.com/office/drawing/2016/5/10/chartex" xmlns:cx5="http://schemas.microsoft.com/office/drawing/2016/5/11/chartex" xmlns:cx6="http://schemas.microsoft.com/office/drawing/2016/5/12/chartex" xmlns:cx7="http://schemas.microsoft.com/office/drawing/2016/5/13/chartex" xmlns:cx8="http://schemas.microsoft.com/office/drawing/2016/5/14/chartex" xmlns:mc="http://schemas.openxmlformats.org/markup-compatibility/2006" xmlns:aink="http://schemas.microsoft.com/office/drawing/2016/ink" xmlns:am3d="http://schemas.microsoft.com/office/drawing/2017/model3d" xmlns:o="urn:schemas-microsoft-com:office:office" xmlns:r="http://schemas.openxmlformats.org/officeDocument/2006/relationships" xmlns:m="http://schemas.openxmlformats.org/officeDocument/2006/math" xmlns:v="urn:schemas-microsoft-com:vml" xmlns:wp14="http://schemas.microsoft.com/office/word/2010/wordprocessingDrawing" xmlns:wp="http://schemas.openxmlformats.org/drawingml/2006/wordprocessingDrawing" xmlns:w10="urn:schemas-microsoft-com:office:word" xmlns:w="http://schemas.openxmlformats.org/wordprocessingml/2006/main" xmlns:w14="http://schemas.microsoft.com/office/word/2010/wordml" xmlns:w15="http://schemas.microsoft.com/office/word/2012/wordml" xmlns:w16cex="http://schemas.microsoft.com/office/word/2018/wordml/cex" xmlns:w16cid="http://schemas.microsoft.com/office/word/2016/wordml/cid" xmlns:w16="http://schemas.microsoft.com/office/word/2018/wordml" xmlns:w16sdtdh="http://schemas.microsoft.com/office/word/2020/wordml/sdtdatahash" xmlns:w16se="http://schemas.microsoft.com/office/word/2015/wordml/symex" xmlns:wpg="http://schemas.microsoft.com/office/word/2010/wordprocessingGroup" xmlns:wpi="http://schemas.microsoft.com/office/word/2010/wordprocessingInk" xmlns:wne="http://schemas.microsoft.com/office/word/2006/wordml" xmlns:wps="http://schemas.microsoft.com/office/word/2010/wordprocessingShape" mc:Ignorable="w14 w15 w16se w16cid w16 w16cex w16sdtdh wp14">
   <w:footnote w:type="separator" w:id="-1">
     <w:p>
       <w:pPr>
@@ -9344,7 +9320,7 @@
 </file>
 
 <file path=word/numbering.xml><?xml version="1.0" encoding="utf-8"?>
-<w:numbering xmlns:wpc="http://schemas.microsoft.com/office/word/2010/wordprocessingCanvas" xmlns:cx="http://schemas.microsoft.com/office/drawing/2014/chartex" xmlns:cx1="http://schemas.microsoft.com/office/drawing/2015/9/8/chartex" xmlns:cx2="http://schemas.microsoft.com/office/drawing/2015/10/21/chartex" xmlns:cx3="http://schemas.microsoft.com/office/drawing/2016/5/9/chartex" xmlns:cx4="http://schemas.microsoft.com/office/drawing/2016/5/10/chartex" xmlns:cx5="http://schemas.microsoft.com/office/drawing/2016/5/11/chartex" xmlns:cx6="http://schemas.microsoft.com/office/drawing/2016/5/12/chartex" xmlns:cx7="http://schemas.microsoft.com/office/drawing/2016/5/13/chartex" xmlns:cx8="http://schemas.microsoft.com/office/drawing/2016/5/14/chartex" xmlns:mc="http://schemas.openxmlformats.org/markup-compatibility/2006" xmlns:aink="http://schemas.microsoft.com/office/drawing/2016/ink" xmlns:am3d="http://schemas.microsoft.com/office/drawing/2017/model3d" xmlns:o="urn:schemas-microsoft-com:office:office" xmlns:r="http://schemas.openxmlformats.org/officeDocument/2006/relationships" xmlns:m="http://schemas.openxmlformats.org/officeDocument/2006/math" xmlns:v="urn:schemas-microsoft-com:vml" xmlns:wp14="http://schemas.microsoft.com/office/word/2010/wordprocessingDrawing" xmlns:wp="http://schemas.openxmlformats.org/drawingml/2006/wordprocessingDrawing" xmlns:w10="urn:schemas-microsoft-com:office:word" xmlns:w="http://schemas.openxmlformats.org/wordprocessingml/2006/main" xmlns:w14="http://schemas.microsoft.com/office/word/2010/wordml" xmlns:w15="http://schemas.microsoft.com/office/word/2012/wordml" xmlns:w16cex="http://schemas.microsoft.com/office/word/2018/wordml/cex" xmlns:w16cid="http://schemas.microsoft.com/office/word/2016/wordml/cid" xmlns:w16="http://schemas.microsoft.com/office/word/2018/wordml" xmlns:w16se="http://schemas.microsoft.com/office/word/2015/wordml/symex" xmlns:wpg="http://schemas.microsoft.com/office/word/2010/wordprocessingGroup" xmlns:wpi="http://schemas.microsoft.com/office/word/2010/wordprocessingInk" xmlns:wne="http://schemas.microsoft.com/office/word/2006/wordml" xmlns:wps="http://schemas.microsoft.com/office/word/2010/wordprocessingShape" mc:Ignorable="w14 w15 w16se w16cid w16 w16cex wp14">
+<w:numbering xmlns:wpc="http://schemas.microsoft.com/office/word/2010/wordprocessingCanvas" xmlns:cx="http://schemas.microsoft.com/office/drawing/2014/chartex" xmlns:cx1="http://schemas.microsoft.com/office/drawing/2015/9/8/chartex" xmlns:cx2="http://schemas.microsoft.com/office/drawing/2015/10/21/chartex" xmlns:cx3="http://schemas.microsoft.com/office/drawing/2016/5/9/chartex" xmlns:cx4="http://schemas.microsoft.com/office/drawing/2016/5/10/chartex" xmlns:cx5="http://schemas.microsoft.com/office/drawing/2016/5/11/chartex" xmlns:cx6="http://schemas.microsoft.com/office/drawing/2016/5/12/chartex" xmlns:cx7="http://schemas.microsoft.com/office/drawing/2016/5/13/chartex" xmlns:cx8="http://schemas.microsoft.com/office/drawing/2016/5/14/chartex" xmlns:mc="http://schemas.openxmlformats.org/markup-compatibility/2006" xmlns:aink="http://schemas.microsoft.com/office/drawing/2016/ink" xmlns:am3d="http://schemas.microsoft.com/office/drawing/2017/model3d" xmlns:o="urn:schemas-microsoft-com:office:office" xmlns:r="http://schemas.openxmlformats.org/officeDocument/2006/relationships" xmlns:m="http://schemas.openxmlformats.org/officeDocument/2006/math" xmlns:v="urn:schemas-microsoft-com:vml" xmlns:wp14="http://schemas.microsoft.com/office/word/2010/wordprocessingDrawing" xmlns:wp="http://schemas.openxmlformats.org/drawingml/2006/wordprocessingDrawing" xmlns:w10="urn:schemas-microsoft-com:office:word" xmlns:w="http://schemas.openxmlformats.org/wordprocessingml/2006/main" xmlns:w14="http://schemas.microsoft.com/office/word/2010/wordml" xmlns:w15="http://schemas.microsoft.com/office/word/2012/wordml" xmlns:w16cex="http://schemas.microsoft.com/office/word/2018/wordml/cex" xmlns:w16cid="http://schemas.microsoft.com/office/word/2016/wordml/cid" xmlns:w16="http://schemas.microsoft.com/office/word/2018/wordml" xmlns:w16sdtdh="http://schemas.microsoft.com/office/word/2020/wordml/sdtdatahash" xmlns:w16se="http://schemas.microsoft.com/office/word/2015/wordml/symex" xmlns:wpg="http://schemas.microsoft.com/office/word/2010/wordprocessingGroup" xmlns:wpi="http://schemas.microsoft.com/office/word/2010/wordprocessingInk" xmlns:wne="http://schemas.microsoft.com/office/word/2006/wordml" xmlns:wps="http://schemas.microsoft.com/office/word/2010/wordprocessingShape" mc:Ignorable="w14 w15 w16se w16cid w16 w16cex w16sdtdh wp14">
   <w:abstractNum w:abstractNumId="0" w15:restartNumberingAfterBreak="0">
     <w:nsid w:val="0027071C"/>
     <w:multiLevelType w:val="hybridMultilevel"/>
@@ -9902,7 +9878,7 @@
 </file>
 
 <file path=word/styles.xml><?xml version="1.0" encoding="utf-8"?>
-<w:styles xmlns:mc="http://schemas.openxmlformats.org/markup-compatibility/2006" xmlns:r="http://schemas.openxmlformats.org/officeDocument/2006/relationships" xmlns:w="http://schemas.openxmlformats.org/wordprocessingml/2006/main" xmlns:w14="http://schemas.microsoft.com/office/word/2010/wordml" xmlns:w15="http://schemas.microsoft.com/office/word/2012/wordml" xmlns:w16cex="http://schemas.microsoft.com/office/word/2018/wordml/cex" xmlns:w16cid="http://schemas.microsoft.com/office/word/2016/wordml/cid" xmlns:w16="http://schemas.microsoft.com/office/word/2018/wordml" xmlns:w16se="http://schemas.microsoft.com/office/word/2015/wordml/symex" mc:Ignorable="w14 w15 w16se w16cid w16 w16cex">
+<w:styles xmlns:mc="http://schemas.openxmlformats.org/markup-compatibility/2006" xmlns:r="http://schemas.openxmlformats.org/officeDocument/2006/relationships" xmlns:w="http://schemas.openxmlformats.org/wordprocessingml/2006/main" xmlns:w14="http://schemas.microsoft.com/office/word/2010/wordml" xmlns:w15="http://schemas.microsoft.com/office/word/2012/wordml" xmlns:w16cex="http://schemas.microsoft.com/office/word/2018/wordml/cex" xmlns:w16cid="http://schemas.microsoft.com/office/word/2016/wordml/cid" xmlns:w16="http://schemas.microsoft.com/office/word/2018/wordml" xmlns:w16sdtdh="http://schemas.microsoft.com/office/word/2020/wordml/sdtdatahash" xmlns:w16se="http://schemas.microsoft.com/office/word/2015/wordml/symex" mc:Ignorable="w14 w15 w16se w16cid w16 w16cex w16sdtdh">
   <w:docDefaults>
     <w:rPrDefault>
       <w:rPr>
@@ -11121,13 +11097,13 @@
                   <c:v>0</c:v>
                 </c:pt>
                 <c:pt idx="1">
-                  <c:v>45</c:v>
+                  <c:v>135</c:v>
                 </c:pt>
                 <c:pt idx="2">
-                  <c:v>6</c:v>
+                  <c:v>18</c:v>
                 </c:pt>
                 <c:pt idx="3">
-                  <c:v>22</c:v>
+                  <c:v>66</c:v>
                 </c:pt>
               </c:numCache>
             </c:numRef>
@@ -14239,16 +14215,16 @@
                 <c:formatCode>General</c:formatCode>
                 <c:ptCount val="4"/>
                 <c:pt idx="0">
-                  <c:v>9</c:v>
+                  <c:v>18</c:v>
                 </c:pt>
                 <c:pt idx="1">
-                  <c:v>9</c:v>
+                  <c:v>18</c:v>
                 </c:pt>
                 <c:pt idx="2">
-                  <c:v>7</c:v>
+                  <c:v>14</c:v>
                 </c:pt>
                 <c:pt idx="3">
-                  <c:v>9</c:v>
+                  <c:v>18</c:v>
                 </c:pt>
               </c:numCache>
             </c:numRef>
@@ -14919,16 +14895,16 @@
                 <c:formatCode>General</c:formatCode>
                 <c:ptCount val="4"/>
                 <c:pt idx="0">
-                  <c:v>99</c:v>
+                  <c:v>198</c:v>
                 </c:pt>
                 <c:pt idx="1">
-                  <c:v>99</c:v>
+                  <c:v>198</c:v>
                 </c:pt>
                 <c:pt idx="2">
-                  <c:v>97</c:v>
+                  <c:v>194</c:v>
                 </c:pt>
                 <c:pt idx="3">
-                  <c:v>99</c:v>
+                  <c:v>198</c:v>
                 </c:pt>
               </c:numCache>
             </c:numRef>
@@ -15599,16 +15575,16 @@
                 <c:formatCode>General</c:formatCode>
                 <c:ptCount val="4"/>
                 <c:pt idx="0">
-                  <c:v>999</c:v>
+                  <c:v>1998</c:v>
                 </c:pt>
                 <c:pt idx="1">
-                  <c:v>999</c:v>
+                  <c:v>1998</c:v>
                 </c:pt>
                 <c:pt idx="2">
-                  <c:v>997</c:v>
+                  <c:v>1994</c:v>
                 </c:pt>
                 <c:pt idx="3">
-                  <c:v>999</c:v>
+                  <c:v>1998</c:v>
                 </c:pt>
               </c:numCache>
             </c:numRef>
@@ -16279,16 +16255,16 @@
                 <c:formatCode>General</c:formatCode>
                 <c:ptCount val="4"/>
                 <c:pt idx="0">
-                  <c:v>9999</c:v>
+                  <c:v>19998</c:v>
                 </c:pt>
                 <c:pt idx="1">
-                  <c:v>9999</c:v>
+                  <c:v>19998</c:v>
                 </c:pt>
                 <c:pt idx="2">
-                  <c:v>9997</c:v>
+                  <c:v>19994</c:v>
                 </c:pt>
                 <c:pt idx="3">
-                  <c:v>9999</c:v>
+                  <c:v>19998</c:v>
                 </c:pt>
               </c:numCache>
             </c:numRef>
@@ -16959,16 +16935,16 @@
                 <c:formatCode>General</c:formatCode>
                 <c:ptCount val="4"/>
                 <c:pt idx="0">
-                  <c:v>99999</c:v>
+                  <c:v>199998</c:v>
                 </c:pt>
                 <c:pt idx="1">
-                  <c:v>99999</c:v>
+                  <c:v>199998</c:v>
                 </c:pt>
                 <c:pt idx="2">
-                  <c:v>99997</c:v>
+                  <c:v>199994</c:v>
                 </c:pt>
                 <c:pt idx="3">
-                  <c:v>99999</c:v>
+                  <c:v>199998</c:v>
                 </c:pt>
               </c:numCache>
             </c:numRef>
@@ -17640,6 +17616,90 @@
           </c:spPr>
           <c:invertIfNegative val="0"/>
           <c:dLbls>
+            <c:dLbl>
+              <c:idx val="0"/>
+              <c:layout>
+                <c:manualLayout>
+                  <c:x val="1.4111006585136407E-2"/>
+                  <c:y val="0"/>
+                </c:manualLayout>
+              </c:layout>
+              <c:showLegendKey val="0"/>
+              <c:showVal val="1"/>
+              <c:showCatName val="0"/>
+              <c:showSerName val="0"/>
+              <c:showPercent val="0"/>
+              <c:showBubbleSize val="0"/>
+              <c:extLst>
+                <c:ext xmlns:c15="http://schemas.microsoft.com/office/drawing/2012/chart" uri="{CE6537A1-D6FC-4f65-9D91-7224C49458BB}"/>
+                <c:ext xmlns:c16="http://schemas.microsoft.com/office/drawing/2014/chart" uri="{C3380CC4-5D6E-409C-BE32-E72D297353CC}">
+                  <c16:uniqueId val="{00000004-FC2D-4869-A8CD-94CBFD58BC68}"/>
+                </c:ext>
+              </c:extLst>
+            </c:dLbl>
+            <c:dLbl>
+              <c:idx val="1"/>
+              <c:layout>
+                <c:manualLayout>
+                  <c:x val="1.1759172154280339E-2"/>
+                  <c:y val="-4.9297510475720977E-3"/>
+                </c:manualLayout>
+              </c:layout>
+              <c:showLegendKey val="0"/>
+              <c:showVal val="1"/>
+              <c:showCatName val="0"/>
+              <c:showSerName val="0"/>
+              <c:showPercent val="0"/>
+              <c:showBubbleSize val="0"/>
+              <c:extLst>
+                <c:ext xmlns:c15="http://schemas.microsoft.com/office/drawing/2012/chart" uri="{CE6537A1-D6FC-4f65-9D91-7224C49458BB}"/>
+                <c:ext xmlns:c16="http://schemas.microsoft.com/office/drawing/2014/chart" uri="{C3380CC4-5D6E-409C-BE32-E72D297353CC}">
+                  <c16:uniqueId val="{00000003-FC2D-4869-A8CD-94CBFD58BC68}"/>
+                </c:ext>
+              </c:extLst>
+            </c:dLbl>
+            <c:dLbl>
+              <c:idx val="2"/>
+              <c:layout>
+                <c:manualLayout>
+                  <c:x val="1.4111006585136407E-2"/>
+                  <c:y val="0"/>
+                </c:manualLayout>
+              </c:layout>
+              <c:showLegendKey val="0"/>
+              <c:showVal val="1"/>
+              <c:showCatName val="0"/>
+              <c:showSerName val="0"/>
+              <c:showPercent val="0"/>
+              <c:showBubbleSize val="0"/>
+              <c:extLst>
+                <c:ext xmlns:c15="http://schemas.microsoft.com/office/drawing/2012/chart" uri="{CE6537A1-D6FC-4f65-9D91-7224C49458BB}"/>
+                <c:ext xmlns:c16="http://schemas.microsoft.com/office/drawing/2014/chart" uri="{C3380CC4-5D6E-409C-BE32-E72D297353CC}">
+                  <c16:uniqueId val="{00000002-FC2D-4869-A8CD-94CBFD58BC68}"/>
+                </c:ext>
+              </c:extLst>
+            </c:dLbl>
+            <c:dLbl>
+              <c:idx val="3"/>
+              <c:layout>
+                <c:manualLayout>
+                  <c:x val="1.6462841015992474E-2"/>
+                  <c:y val="-4.9297510475720977E-3"/>
+                </c:manualLayout>
+              </c:layout>
+              <c:showLegendKey val="0"/>
+              <c:showVal val="1"/>
+              <c:showCatName val="0"/>
+              <c:showSerName val="0"/>
+              <c:showPercent val="0"/>
+              <c:showBubbleSize val="0"/>
+              <c:extLst>
+                <c:ext xmlns:c15="http://schemas.microsoft.com/office/drawing/2012/chart" uri="{CE6537A1-D6FC-4f65-9D91-7224C49458BB}"/>
+                <c:ext xmlns:c16="http://schemas.microsoft.com/office/drawing/2014/chart" uri="{C3380CC4-5D6E-409C-BE32-E72D297353CC}">
+                  <c16:uniqueId val="{00000001-FC2D-4869-A8CD-94CBFD58BC68}"/>
+                </c:ext>
+              </c:extLst>
+            </c:dLbl>
             <c:spPr>
               <a:noFill/>
               <a:ln>
@@ -17723,16 +17783,16 @@
                 <c:formatCode>General</c:formatCode>
                 <c:ptCount val="4"/>
                 <c:pt idx="0">
-                  <c:v>999999</c:v>
+                  <c:v>1999998</c:v>
                 </c:pt>
                 <c:pt idx="1">
-                  <c:v>999999</c:v>
+                  <c:v>1999998</c:v>
                 </c:pt>
                 <c:pt idx="2">
-                  <c:v>999997</c:v>
+                  <c:v>1999994</c:v>
                 </c:pt>
                 <c:pt idx="3">
-                  <c:v>999999</c:v>
+                  <c:v>1999998</c:v>
                 </c:pt>
               </c:numCache>
             </c:numRef>
@@ -18281,16 +18341,16 @@
                 <c:formatCode>General</c:formatCode>
                 <c:ptCount val="4"/>
                 <c:pt idx="0">
-                  <c:v>61</c:v>
+                  <c:v>37</c:v>
                 </c:pt>
                 <c:pt idx="1">
-                  <c:v>77</c:v>
+                  <c:v>45</c:v>
                 </c:pt>
                 <c:pt idx="2">
-                  <c:v>62</c:v>
+                  <c:v>36</c:v>
                 </c:pt>
                 <c:pt idx="3">
-                  <c:v>99</c:v>
+                  <c:v>55</c:v>
                 </c:pt>
               </c:numCache>
             </c:numRef>
@@ -18409,16 +18469,16 @@
                 <c:formatCode>General</c:formatCode>
                 <c:ptCount val="4"/>
                 <c:pt idx="0">
-                  <c:v>6</c:v>
+                  <c:v>18</c:v>
                 </c:pt>
                 <c:pt idx="1">
-                  <c:v>7</c:v>
+                  <c:v>33</c:v>
                 </c:pt>
                 <c:pt idx="2">
-                  <c:v>7</c:v>
+                  <c:v>21</c:v>
                 </c:pt>
                 <c:pt idx="3">
-                  <c:v>11</c:v>
+                  <c:v>33</c:v>
                 </c:pt>
               </c:numCache>
             </c:numRef>
@@ -19083,13 +19143,13 @@
                   <c:v>0</c:v>
                 </c:pt>
                 <c:pt idx="1">
-                  <c:v>4950</c:v>
+                  <c:v>14850</c:v>
                 </c:pt>
                 <c:pt idx="2">
-                  <c:v>1176</c:v>
+                  <c:v>3528</c:v>
                 </c:pt>
                 <c:pt idx="3">
-                  <c:v>2276</c:v>
+                  <c:v>6828</c:v>
                 </c:pt>
               </c:numCache>
             </c:numRef>
@@ -19638,16 +19698,16 @@
                 <c:formatCode>General</c:formatCode>
                 <c:ptCount val="4"/>
                 <c:pt idx="0">
-                  <c:v>921</c:v>
+                  <c:v>669</c:v>
                 </c:pt>
                 <c:pt idx="1">
-                  <c:v>1023</c:v>
+                  <c:v>722</c:v>
                 </c:pt>
                 <c:pt idx="2">
-                  <c:v>1568</c:v>
+                  <c:v>1091</c:v>
                 </c:pt>
                 <c:pt idx="3">
-                  <c:v>1647</c:v>
+                  <c:v>1126</c:v>
                 </c:pt>
               </c:numCache>
             </c:numRef>
@@ -19766,16 +19826,16 @@
                 <c:formatCode>General</c:formatCode>
                 <c:ptCount val="4"/>
                 <c:pt idx="0">
-                  <c:v>63</c:v>
+                  <c:v>189</c:v>
                 </c:pt>
                 <c:pt idx="1">
-                  <c:v>112</c:v>
+                  <c:v>336</c:v>
                 </c:pt>
                 <c:pt idx="2">
-                  <c:v>183</c:v>
+                  <c:v>549</c:v>
                 </c:pt>
                 <c:pt idx="3">
-                  <c:v>182</c:v>
+                  <c:v>540</c:v>
                 </c:pt>
               </c:numCache>
             </c:numRef>
@@ -20318,16 +20378,16 @@
                 <c:formatCode>General</c:formatCode>
                 <c:ptCount val="4"/>
                 <c:pt idx="0">
-                  <c:v>11564</c:v>
+                  <c:v>9520</c:v>
                 </c:pt>
                 <c:pt idx="1">
-                  <c:v>12569</c:v>
+                  <c:v>10026</c:v>
                 </c:pt>
                 <c:pt idx="2">
-                  <c:v>20547</c:v>
+                  <c:v>15930</c:v>
                 </c:pt>
                 <c:pt idx="3">
-                  <c:v>21030</c:v>
+                  <c:v>17120</c:v>
                 </c:pt>
               </c:numCache>
             </c:numRef>
@@ -20446,16 +20506,16 @@
                 <c:formatCode>General</c:formatCode>
                 <c:ptCount val="4"/>
                 <c:pt idx="0">
-                  <c:v>511</c:v>
+                  <c:v>1533</c:v>
                 </c:pt>
                 <c:pt idx="1">
-                  <c:v>1010</c:v>
+                  <c:v>3030</c:v>
                 </c:pt>
                 <c:pt idx="2">
-                  <c:v>2182</c:v>
+                  <c:v>6546</c:v>
                 </c:pt>
                 <c:pt idx="3">
-                  <c:v>2596</c:v>
+                  <c:v>7671</c:v>
                 </c:pt>
               </c:numCache>
             </c:numRef>
@@ -20998,16 +21058,16 @@
                 <c:formatCode>General</c:formatCode>
                 <c:ptCount val="4"/>
                 <c:pt idx="0">
-                  <c:v>154959</c:v>
+                  <c:v>131343</c:v>
                 </c:pt>
                 <c:pt idx="1">
-                  <c:v>164975</c:v>
+                  <c:v>136356</c:v>
                 </c:pt>
                 <c:pt idx="2">
-                  <c:v>245365</c:v>
+                  <c:v>195425</c:v>
                 </c:pt>
                 <c:pt idx="3">
-                  <c:v>292911</c:v>
+                  <c:v>219958</c:v>
                 </c:pt>
               </c:numCache>
             </c:numRef>
@@ -21126,16 +21186,16 @@
                 <c:formatCode>General</c:formatCode>
                 <c:ptCount val="4"/>
                 <c:pt idx="0">
-                  <c:v>5904</c:v>
+                  <c:v>17712</c:v>
                 </c:pt>
                 <c:pt idx="1">
-                  <c:v>10904</c:v>
+                  <c:v>32712</c:v>
                 </c:pt>
                 <c:pt idx="2">
-                  <c:v>26565</c:v>
+                  <c:v>79695</c:v>
                 </c:pt>
                 <c:pt idx="3">
-                  <c:v>32912</c:v>
+                  <c:v>99348</c:v>
                 </c:pt>
               </c:numCache>
             </c:numRef>
@@ -21678,16 +21738,16 @@
                 <c:formatCode>General</c:formatCode>
                 <c:ptCount val="4"/>
                 <c:pt idx="0">
-                  <c:v>1927691</c:v>
+                  <c:v>1665551</c:v>
                 </c:pt>
                 <c:pt idx="1">
-                  <c:v>2027703</c:v>
+                  <c:v>1715564</c:v>
                 </c:pt>
                 <c:pt idx="2">
-                  <c:v>2925780</c:v>
+                  <c:v>2376864</c:v>
                 </c:pt>
                 <c:pt idx="3">
-                  <c:v>3350495</c:v>
+                  <c:v>2787461</c:v>
                 </c:pt>
               </c:numCache>
             </c:numRef>
@@ -21723,6 +21783,90 @@
           </c:spPr>
           <c:invertIfNegative val="0"/>
           <c:dLbls>
+            <c:dLbl>
+              <c:idx val="0"/>
+              <c:layout>
+                <c:manualLayout>
+                  <c:x val="1.4111006585136407E-2"/>
+                  <c:y val="0"/>
+                </c:manualLayout>
+              </c:layout>
+              <c:showLegendKey val="0"/>
+              <c:showVal val="1"/>
+              <c:showCatName val="0"/>
+              <c:showSerName val="0"/>
+              <c:showPercent val="0"/>
+              <c:showBubbleSize val="0"/>
+              <c:extLst>
+                <c:ext xmlns:c15="http://schemas.microsoft.com/office/drawing/2012/chart" uri="{CE6537A1-D6FC-4f65-9D91-7224C49458BB}"/>
+                <c:ext xmlns:c16="http://schemas.microsoft.com/office/drawing/2014/chart" uri="{C3380CC4-5D6E-409C-BE32-E72D297353CC}">
+                  <c16:uniqueId val="{00000001-2CC0-47E6-94DD-DDC87C27E632}"/>
+                </c:ext>
+              </c:extLst>
+            </c:dLbl>
+            <c:dLbl>
+              <c:idx val="1"/>
+              <c:layout>
+                <c:manualLayout>
+                  <c:x val="1.1759172154280339E-2"/>
+                  <c:y val="-9.0377725154295244E-17"/>
+                </c:manualLayout>
+              </c:layout>
+              <c:showLegendKey val="0"/>
+              <c:showVal val="1"/>
+              <c:showCatName val="0"/>
+              <c:showSerName val="0"/>
+              <c:showPercent val="0"/>
+              <c:showBubbleSize val="0"/>
+              <c:extLst>
+                <c:ext xmlns:c15="http://schemas.microsoft.com/office/drawing/2012/chart" uri="{CE6537A1-D6FC-4f65-9D91-7224C49458BB}"/>
+                <c:ext xmlns:c16="http://schemas.microsoft.com/office/drawing/2014/chart" uri="{C3380CC4-5D6E-409C-BE32-E72D297353CC}">
+                  <c16:uniqueId val="{00000002-2CC0-47E6-94DD-DDC87C27E632}"/>
+                </c:ext>
+              </c:extLst>
+            </c:dLbl>
+            <c:dLbl>
+              <c:idx val="2"/>
+              <c:layout>
+                <c:manualLayout>
+                  <c:x val="1.6462841015992387E-2"/>
+                  <c:y val="4.9297510475720977E-3"/>
+                </c:manualLayout>
+              </c:layout>
+              <c:showLegendKey val="0"/>
+              <c:showVal val="1"/>
+              <c:showCatName val="0"/>
+              <c:showSerName val="0"/>
+              <c:showPercent val="0"/>
+              <c:showBubbleSize val="0"/>
+              <c:extLst>
+                <c:ext xmlns:c15="http://schemas.microsoft.com/office/drawing/2012/chart" uri="{CE6537A1-D6FC-4f65-9D91-7224C49458BB}"/>
+                <c:ext xmlns:c16="http://schemas.microsoft.com/office/drawing/2014/chart" uri="{C3380CC4-5D6E-409C-BE32-E72D297353CC}">
+                  <c16:uniqueId val="{00000003-2CC0-47E6-94DD-DDC87C27E632}"/>
+                </c:ext>
+              </c:extLst>
+            </c:dLbl>
+            <c:dLbl>
+              <c:idx val="3"/>
+              <c:layout>
+                <c:manualLayout>
+                  <c:x val="1.64628410159923E-2"/>
+                  <c:y val="0"/>
+                </c:manualLayout>
+              </c:layout>
+              <c:showLegendKey val="0"/>
+              <c:showVal val="1"/>
+              <c:showCatName val="0"/>
+              <c:showSerName val="0"/>
+              <c:showPercent val="0"/>
+              <c:showBubbleSize val="0"/>
+              <c:extLst>
+                <c:ext xmlns:c15="http://schemas.microsoft.com/office/drawing/2012/chart" uri="{CE6537A1-D6FC-4f65-9D91-7224C49458BB}"/>
+                <c:ext xmlns:c16="http://schemas.microsoft.com/office/drawing/2014/chart" uri="{C3380CC4-5D6E-409C-BE32-E72D297353CC}">
+                  <c16:uniqueId val="{00000004-2CC0-47E6-94DD-DDC87C27E632}"/>
+                </c:ext>
+              </c:extLst>
+            </c:dLbl>
             <c:spPr>
               <a:noFill/>
               <a:ln>
@@ -21806,16 +21950,16 @@
                 <c:formatCode>General</c:formatCode>
                 <c:ptCount val="4"/>
                 <c:pt idx="0">
-                  <c:v>65535</c:v>
+                  <c:v>196605</c:v>
                 </c:pt>
                 <c:pt idx="1">
-                  <c:v>115534</c:v>
+                  <c:v>346602</c:v>
                 </c:pt>
                 <c:pt idx="2">
-                  <c:v>318414</c:v>
+                  <c:v>955242</c:v>
                 </c:pt>
                 <c:pt idx="3">
-                  <c:v>414083</c:v>
+                  <c:v>1228110</c:v>
                 </c:pt>
               </c:numCache>
             </c:numRef>
@@ -22147,6 +22291,27 @@
           </c:spPr>
           <c:invertIfNegative val="0"/>
           <c:dLbls>
+            <c:dLbl>
+              <c:idx val="0"/>
+              <c:layout>
+                <c:manualLayout>
+                  <c:x val="-9.4073377234242701E-3"/>
+                  <c:y val="-4.929751047572188E-3"/>
+                </c:manualLayout>
+              </c:layout>
+              <c:showLegendKey val="0"/>
+              <c:showVal val="1"/>
+              <c:showCatName val="0"/>
+              <c:showSerName val="0"/>
+              <c:showPercent val="0"/>
+              <c:showBubbleSize val="0"/>
+              <c:extLst>
+                <c:ext xmlns:c15="http://schemas.microsoft.com/office/drawing/2012/chart" uri="{CE6537A1-D6FC-4f65-9D91-7224C49458BB}"/>
+                <c:ext xmlns:c16="http://schemas.microsoft.com/office/drawing/2014/chart" uri="{C3380CC4-5D6E-409C-BE32-E72D297353CC}">
+                  <c16:uniqueId val="{00000001-F75A-462E-A708-13FBB17B96BB}"/>
+                </c:ext>
+              </c:extLst>
+            </c:dLbl>
             <c:spPr>
               <a:noFill/>
               <a:ln>
@@ -22358,13 +22523,13 @@
                 <c:formatCode>General</c:formatCode>
                 <c:ptCount val="4"/>
                 <c:pt idx="0">
-                  <c:v>21621454</c:v>
+                  <c:v>19524306</c:v>
                 </c:pt>
                 <c:pt idx="1">
                   <c:v>22621469</c:v>
                 </c:pt>
                 <c:pt idx="2">
-                  <c:v>34938786</c:v>
+                  <c:v>29075066</c:v>
                 </c:pt>
                 <c:pt idx="3">
                   <c:v>39923332</c:v>
@@ -22403,6 +22568,27 @@
           </c:spPr>
           <c:invertIfNegative val="0"/>
           <c:dLbls>
+            <c:dLbl>
+              <c:idx val="0"/>
+              <c:layout>
+                <c:manualLayout>
+                  <c:x val="1.6462841015992474E-2"/>
+                  <c:y val="-4.9297510475720977E-3"/>
+                </c:manualLayout>
+              </c:layout>
+              <c:showLegendKey val="0"/>
+              <c:showVal val="1"/>
+              <c:showCatName val="0"/>
+              <c:showSerName val="0"/>
+              <c:showPercent val="0"/>
+              <c:showBubbleSize val="0"/>
+              <c:extLst>
+                <c:ext xmlns:c15="http://schemas.microsoft.com/office/drawing/2012/chart" uri="{CE6537A1-D6FC-4f65-9D91-7224C49458BB}"/>
+                <c:ext xmlns:c16="http://schemas.microsoft.com/office/drawing/2014/chart" uri="{C3380CC4-5D6E-409C-BE32-E72D297353CC}">
+                  <c16:uniqueId val="{00000002-F75A-462E-A708-13FBB17B96BB}"/>
+                </c:ext>
+              </c:extLst>
+            </c:dLbl>
             <c:dLbl>
               <c:idx val="1"/>
               <c:layout>
@@ -22549,13 +22735,13 @@
                 <c:formatCode>General</c:formatCode>
                 <c:ptCount val="4"/>
                 <c:pt idx="0">
-                  <c:v>524287</c:v>
+                  <c:v>1572861</c:v>
                 </c:pt>
                 <c:pt idx="1">
-                  <c:v>1024286</c:v>
+                  <c:v>3072858</c:v>
                 </c:pt>
                 <c:pt idx="2">
-                  <c:v>3673397</c:v>
+                  <c:v>11020191</c:v>
                 </c:pt>
                 <c:pt idx="3">
                   <c:v>4891779</c:v>
@@ -23107,16 +23293,16 @@
                 <c:formatCode>General</c:formatCode>
                 <c:ptCount val="4"/>
                 <c:pt idx="0">
-                  <c:v>112</c:v>
+                  <c:v>19</c:v>
                 </c:pt>
                 <c:pt idx="1">
-                  <c:v>115</c:v>
+                  <c:v>15</c:v>
                 </c:pt>
                 <c:pt idx="2">
-                  <c:v>95</c:v>
+                  <c:v>16</c:v>
                 </c:pt>
                 <c:pt idx="3">
-                  <c:v>132</c:v>
+                  <c:v>21</c:v>
                 </c:pt>
               </c:numCache>
             </c:numRef>
@@ -23787,16 +23973,16 @@
                 <c:formatCode>General</c:formatCode>
                 <c:ptCount val="4"/>
                 <c:pt idx="0">
-                  <c:v>1663</c:v>
+                  <c:v>356</c:v>
                 </c:pt>
                 <c:pt idx="1">
-                  <c:v>1859</c:v>
+                  <c:v>316</c:v>
                 </c:pt>
                 <c:pt idx="2">
-                  <c:v>2144</c:v>
+                  <c:v>469</c:v>
                 </c:pt>
                 <c:pt idx="3">
-                  <c:v>2472</c:v>
+                  <c:v>527</c:v>
                 </c:pt>
               </c:numCache>
             </c:numRef>
@@ -24467,16 +24653,16 @@
                 <c:formatCode>General</c:formatCode>
                 <c:ptCount val="4"/>
                 <c:pt idx="0">
-                  <c:v>21127</c:v>
+                  <c:v>5044</c:v>
                 </c:pt>
                 <c:pt idx="1">
-                  <c:v>25723</c:v>
+                  <c:v>4932</c:v>
                 </c:pt>
                 <c:pt idx="2">
-                  <c:v>30158</c:v>
+                  <c:v>7239</c:v>
                 </c:pt>
                 <c:pt idx="3">
-                  <c:v>36491</c:v>
+                  <c:v>8715</c:v>
                 </c:pt>
               </c:numCache>
             </c:numRef>
@@ -25064,6 +25250,27 @@
           </c:spPr>
           <c:invertIfNegative val="0"/>
           <c:dLbls>
+            <c:dLbl>
+              <c:idx val="3"/>
+              <c:layout>
+                <c:manualLayout>
+                  <c:x val="-1.1759172154280339E-2"/>
+                  <c:y val="9.8595020951441955E-3"/>
+                </c:manualLayout>
+              </c:layout>
+              <c:showLegendKey val="0"/>
+              <c:showVal val="1"/>
+              <c:showCatName val="0"/>
+              <c:showSerName val="0"/>
+              <c:showPercent val="0"/>
+              <c:showBubbleSize val="0"/>
+              <c:extLst>
+                <c:ext xmlns:c15="http://schemas.microsoft.com/office/drawing/2012/chart" uri="{CE6537A1-D6FC-4f65-9D91-7224C49458BB}"/>
+                <c:ext xmlns:c16="http://schemas.microsoft.com/office/drawing/2014/chart" uri="{C3380CC4-5D6E-409C-BE32-E72D297353CC}">
+                  <c16:uniqueId val="{00000001-1708-410A-9B8A-9A4650B5181C}"/>
+                </c:ext>
+              </c:extLst>
+            </c:dLbl>
             <c:spPr>
               <a:noFill/>
               <a:ln>
@@ -25147,16 +25354,16 @@
                 <c:formatCode>General</c:formatCode>
                 <c:ptCount val="4"/>
                 <c:pt idx="0">
-                  <c:v>267019</c:v>
+                  <c:v>69008</c:v>
                 </c:pt>
                 <c:pt idx="1">
-                  <c:v>318427</c:v>
+                  <c:v>64608</c:v>
                 </c:pt>
                 <c:pt idx="2">
-                  <c:v>387293</c:v>
+                  <c:v>98338</c:v>
                 </c:pt>
                 <c:pt idx="3">
-                  <c:v>480623</c:v>
+                  <c:v>120426</c:v>
                 </c:pt>
               </c:numCache>
             </c:numRef>
@@ -25708,7 +25915,7 @@
                   <c:v>26</c:v>
                 </c:pt>
                 <c:pt idx="3">
-                  <c:v>34</c:v>
+                  <c:v>36</c:v>
                 </c:pt>
               </c:numCache>
             </c:numRef>
@@ -25744,6 +25951,90 @@
           </c:spPr>
           <c:invertIfNegative val="0"/>
           <c:dLbls>
+            <c:dLbl>
+              <c:idx val="0"/>
+              <c:layout>
+                <c:manualLayout>
+                  <c:x val="-9.4073377234242701E-3"/>
+                  <c:y val="-1.1438375750643409E-2"/>
+                </c:manualLayout>
+              </c:layout>
+              <c:showLegendKey val="0"/>
+              <c:showVal val="1"/>
+              <c:showCatName val="0"/>
+              <c:showSerName val="0"/>
+              <c:showPercent val="0"/>
+              <c:showBubbleSize val="0"/>
+              <c:extLst>
+                <c:ext xmlns:c15="http://schemas.microsoft.com/office/drawing/2012/chart" uri="{CE6537A1-D6FC-4f65-9D91-7224C49458BB}"/>
+                <c:ext xmlns:c16="http://schemas.microsoft.com/office/drawing/2014/chart" uri="{C3380CC4-5D6E-409C-BE32-E72D297353CC}">
+                  <c16:uniqueId val="{00000001-0C55-4F86-B67A-6C5FD0B0F2E6}"/>
+                </c:ext>
+              </c:extLst>
+            </c:dLbl>
+            <c:dLbl>
+              <c:idx val="1"/>
+              <c:layout>
+                <c:manualLayout>
+                  <c:x val="-7.055503292568246E-3"/>
+                  <c:y val="0"/>
+                </c:manualLayout>
+              </c:layout>
+              <c:showLegendKey val="0"/>
+              <c:showVal val="1"/>
+              <c:showCatName val="0"/>
+              <c:showSerName val="0"/>
+              <c:showPercent val="0"/>
+              <c:showBubbleSize val="0"/>
+              <c:extLst>
+                <c:ext xmlns:c15="http://schemas.microsoft.com/office/drawing/2012/chart" uri="{CE6537A1-D6FC-4f65-9D91-7224C49458BB}"/>
+                <c:ext xmlns:c16="http://schemas.microsoft.com/office/drawing/2014/chart" uri="{C3380CC4-5D6E-409C-BE32-E72D297353CC}">
+                  <c16:uniqueId val="{00000002-0C55-4F86-B67A-6C5FD0B0F2E6}"/>
+                </c:ext>
+              </c:extLst>
+            </c:dLbl>
+            <c:dLbl>
+              <c:idx val="2"/>
+              <c:layout>
+                <c:manualLayout>
+                  <c:x val="-7.0555032925682893E-3"/>
+                  <c:y val="-5.2425283235770062E-17"/>
+                </c:manualLayout>
+              </c:layout>
+              <c:showLegendKey val="0"/>
+              <c:showVal val="1"/>
+              <c:showCatName val="0"/>
+              <c:showSerName val="0"/>
+              <c:showPercent val="0"/>
+              <c:showBubbleSize val="0"/>
+              <c:extLst>
+                <c:ext xmlns:c15="http://schemas.microsoft.com/office/drawing/2012/chart" uri="{CE6537A1-D6FC-4f65-9D91-7224C49458BB}"/>
+                <c:ext xmlns:c16="http://schemas.microsoft.com/office/drawing/2014/chart" uri="{C3380CC4-5D6E-409C-BE32-E72D297353CC}">
+                  <c16:uniqueId val="{00000003-0C55-4F86-B67A-6C5FD0B0F2E6}"/>
+                </c:ext>
+              </c:extLst>
+            </c:dLbl>
+            <c:dLbl>
+              <c:idx val="3"/>
+              <c:layout>
+                <c:manualLayout>
+                  <c:x val="-1.1759172154280339E-2"/>
+                  <c:y val="5.7191878753217566E-3"/>
+                </c:manualLayout>
+              </c:layout>
+              <c:showLegendKey val="0"/>
+              <c:showVal val="1"/>
+              <c:showCatName val="0"/>
+              <c:showSerName val="0"/>
+              <c:showPercent val="0"/>
+              <c:showBubbleSize val="0"/>
+              <c:extLst>
+                <c:ext xmlns:c15="http://schemas.microsoft.com/office/drawing/2012/chart" uri="{CE6537A1-D6FC-4f65-9D91-7224C49458BB}"/>
+                <c:ext xmlns:c16="http://schemas.microsoft.com/office/drawing/2014/chart" uri="{C3380CC4-5D6E-409C-BE32-E72D297353CC}">
+                  <c16:uniqueId val="{00000005-0C55-4F86-B67A-6C5FD0B0F2E6}"/>
+                </c:ext>
+              </c:extLst>
+            </c:dLbl>
             <c:spPr>
               <a:noFill/>
               <a:ln>
@@ -25827,16 +26118,16 @@
                 <c:formatCode>General</c:formatCode>
                 <c:ptCount val="4"/>
                 <c:pt idx="0">
-                  <c:v>3161707</c:v>
+                  <c:v>853904</c:v>
                 </c:pt>
                 <c:pt idx="1">
-                  <c:v>3860091</c:v>
+                  <c:v>815024</c:v>
                 </c:pt>
                 <c:pt idx="2">
-                  <c:v>4693348</c:v>
+                  <c:v>1228621</c:v>
                 </c:pt>
                 <c:pt idx="3">
-                  <c:v>5967536</c:v>
+                  <c:v>1536281</c:v>
                 </c:pt>
               </c:numCache>
             </c:numRef>
@@ -25872,6 +26163,27 @@
           </c:spPr>
           <c:invertIfNegative val="0"/>
           <c:dLbls>
+            <c:dLbl>
+              <c:idx val="3"/>
+              <c:layout>
+                <c:manualLayout>
+                  <c:x val="7.0555032925682035E-3"/>
+                  <c:y val="-2.6212641617885031E-17"/>
+                </c:manualLayout>
+              </c:layout>
+              <c:showLegendKey val="0"/>
+              <c:showVal val="1"/>
+              <c:showCatName val="0"/>
+              <c:showSerName val="0"/>
+              <c:showPercent val="0"/>
+              <c:showBubbleSize val="0"/>
+              <c:extLst>
+                <c:ext xmlns:c15="http://schemas.microsoft.com/office/drawing/2012/chart" uri="{CE6537A1-D6FC-4f65-9D91-7224C49458BB}"/>
+                <c:ext xmlns:c16="http://schemas.microsoft.com/office/drawing/2014/chart" uri="{C3380CC4-5D6E-409C-BE32-E72D297353CC}">
+                  <c16:uniqueId val="{00000004-0C55-4F86-B67A-6C5FD0B0F2E6}"/>
+                </c:ext>
+              </c:extLst>
+            </c:dLbl>
             <c:spPr>
               <a:noFill/>
               <a:ln>
@@ -26345,7 +26657,7 @@
           </c:dLbls>
           <c:cat>
             <c:strRef>
-              <c:f>Planilha1!$A$2:$A$6</c:f>
+              <c:f>Planilha1!$A$2:$A$5</c:f>
               <c:strCache>
                 <c:ptCount val="4"/>
                 <c:pt idx="0">
@@ -26365,10 +26677,10 @@
           </c:cat>
           <c:val>
             <c:numRef>
-              <c:f>Planilha1!$B$2:$B$6</c:f>
+              <c:f>Planilha1!$B$2:$B$5</c:f>
               <c:numCache>
                 <c:formatCode>General</c:formatCode>
-                <c:ptCount val="5"/>
+                <c:ptCount val="4"/>
                 <c:pt idx="0">
                   <c:v>3</c:v>
                 </c:pt>
@@ -26433,6 +26745,48 @@
                 <c:ext xmlns:c15="http://schemas.microsoft.com/office/drawing/2012/chart" uri="{CE6537A1-D6FC-4f65-9D91-7224C49458BB}"/>
                 <c:ext xmlns:c16="http://schemas.microsoft.com/office/drawing/2014/chart" uri="{C3380CC4-5D6E-409C-BE32-E72D297353CC}">
                   <c16:uniqueId val="{00000001-B572-4382-9F1A-55503207C830}"/>
+                </c:ext>
+              </c:extLst>
+            </c:dLbl>
+            <c:dLbl>
+              <c:idx val="2"/>
+              <c:layout>
+                <c:manualLayout>
+                  <c:x val="-2.1166509877704524E-2"/>
+                  <c:y val="-4.9862877088008893E-3"/>
+                </c:manualLayout>
+              </c:layout>
+              <c:showLegendKey val="0"/>
+              <c:showVal val="1"/>
+              <c:showCatName val="0"/>
+              <c:showSerName val="0"/>
+              <c:showPercent val="0"/>
+              <c:showBubbleSize val="0"/>
+              <c:extLst>
+                <c:ext xmlns:c15="http://schemas.microsoft.com/office/drawing/2012/chart" uri="{CE6537A1-D6FC-4f65-9D91-7224C49458BB}"/>
+                <c:ext xmlns:c16="http://schemas.microsoft.com/office/drawing/2014/chart" uri="{C3380CC4-5D6E-409C-BE32-E72D297353CC}">
+                  <c16:uniqueId val="{00000003-FB18-425E-88A6-765BE1EF809F}"/>
+                </c:ext>
+              </c:extLst>
+            </c:dLbl>
+            <c:dLbl>
+              <c:idx val="3"/>
+              <c:layout>
+                <c:manualLayout>
+                  <c:x val="-2.116650987770461E-2"/>
+                  <c:y val="-9.1414218636493585E-17"/>
+                </c:manualLayout>
+              </c:layout>
+              <c:showLegendKey val="0"/>
+              <c:showVal val="1"/>
+              <c:showCatName val="0"/>
+              <c:showSerName val="0"/>
+              <c:showPercent val="0"/>
+              <c:showBubbleSize val="0"/>
+              <c:extLst>
+                <c:ext xmlns:c15="http://schemas.microsoft.com/office/drawing/2012/chart" uri="{CE6537A1-D6FC-4f65-9D91-7224C49458BB}"/>
+                <c:ext xmlns:c16="http://schemas.microsoft.com/office/drawing/2014/chart" uri="{C3380CC4-5D6E-409C-BE32-E72D297353CC}">
+                  <c16:uniqueId val="{00000004-FB18-425E-88A6-765BE1EF809F}"/>
                 </c:ext>
               </c:extLst>
             </c:dLbl>
@@ -26494,7 +26848,7 @@
           </c:dLbls>
           <c:cat>
             <c:strRef>
-              <c:f>Planilha1!$A$2:$A$6</c:f>
+              <c:f>Planilha1!$A$2:$A$5</c:f>
               <c:strCache>
                 <c:ptCount val="4"/>
                 <c:pt idx="0">
@@ -26514,10 +26868,10 @@
           </c:cat>
           <c:val>
             <c:numRef>
-              <c:f>Planilha1!$C$2:$C$6</c:f>
+              <c:f>Planilha1!$C$2:$C$5</c:f>
               <c:numCache>
                 <c:formatCode>General</c:formatCode>
-                <c:ptCount val="5"/>
+                <c:ptCount val="4"/>
                 <c:pt idx="0">
                   <c:v>999</c:v>
                 </c:pt>
@@ -26582,6 +26936,27 @@
                 <c:ext xmlns:c15="http://schemas.microsoft.com/office/drawing/2012/chart" uri="{CE6537A1-D6FC-4f65-9D91-7224C49458BB}"/>
                 <c:ext xmlns:c16="http://schemas.microsoft.com/office/drawing/2014/chart" uri="{C3380CC4-5D6E-409C-BE32-E72D297353CC}">
                   <c16:uniqueId val="{00000002-B572-4382-9F1A-55503207C830}"/>
+                </c:ext>
+              </c:extLst>
+            </c:dLbl>
+            <c:dLbl>
+              <c:idx val="2"/>
+              <c:layout>
+                <c:manualLayout>
+                  <c:x val="1.6462841015992387E-2"/>
+                  <c:y val="4.9862877088007974E-3"/>
+                </c:manualLayout>
+              </c:layout>
+              <c:showLegendKey val="0"/>
+              <c:showVal val="1"/>
+              <c:showCatName val="0"/>
+              <c:showSerName val="0"/>
+              <c:showPercent val="0"/>
+              <c:showBubbleSize val="0"/>
+              <c:extLst>
+                <c:ext xmlns:c15="http://schemas.microsoft.com/office/drawing/2012/chart" uri="{CE6537A1-D6FC-4f65-9D91-7224C49458BB}"/>
+                <c:ext xmlns:c16="http://schemas.microsoft.com/office/drawing/2014/chart" uri="{C3380CC4-5D6E-409C-BE32-E72D297353CC}">
+                  <c16:uniqueId val="{00000002-FB18-425E-88A6-765BE1EF809F}"/>
                 </c:ext>
               </c:extLst>
             </c:dLbl>
@@ -26664,7 +27039,7 @@
           </c:dLbls>
           <c:cat>
             <c:strRef>
-              <c:f>Planilha1!$A$2:$A$6</c:f>
+              <c:f>Planilha1!$A$2:$A$5</c:f>
               <c:strCache>
                 <c:ptCount val="4"/>
                 <c:pt idx="0">
@@ -26684,21 +27059,21 @@
           </c:cat>
           <c:val>
             <c:numRef>
-              <c:f>Planilha1!$D$2:$D$6</c:f>
+              <c:f>Planilha1!$D$2:$D$5</c:f>
               <c:numCache>
                 <c:formatCode>General</c:formatCode>
-                <c:ptCount val="5"/>
+                <c:ptCount val="4"/>
                 <c:pt idx="0">
                   <c:v>0</c:v>
                 </c:pt>
                 <c:pt idx="1">
-                  <c:v>499500</c:v>
+                  <c:v>1498500</c:v>
                 </c:pt>
                 <c:pt idx="2">
-                  <c:v>124251</c:v>
+                  <c:v>372753</c:v>
                 </c:pt>
                 <c:pt idx="3">
-                  <c:v>250650</c:v>
+                  <c:v>751950</c:v>
                 </c:pt>
               </c:numCache>
             </c:numRef>
@@ -27158,6 +27533,90 @@
           </c:spPr>
           <c:invertIfNegative val="0"/>
           <c:dLbls>
+            <c:dLbl>
+              <c:idx val="0"/>
+              <c:layout>
+                <c:manualLayout>
+                  <c:x val="-1.6462841015992494E-2"/>
+                  <c:y val="-5.3475935828877002E-3"/>
+                </c:manualLayout>
+              </c:layout>
+              <c:showLegendKey val="0"/>
+              <c:showVal val="1"/>
+              <c:showCatName val="0"/>
+              <c:showSerName val="0"/>
+              <c:showPercent val="0"/>
+              <c:showBubbleSize val="0"/>
+              <c:extLst>
+                <c:ext xmlns:c15="http://schemas.microsoft.com/office/drawing/2012/chart" uri="{CE6537A1-D6FC-4f65-9D91-7224C49458BB}"/>
+                <c:ext xmlns:c16="http://schemas.microsoft.com/office/drawing/2014/chart" uri="{C3380CC4-5D6E-409C-BE32-E72D297353CC}">
+                  <c16:uniqueId val="{00000004-FE5A-420B-8278-F674554F09CA}"/>
+                </c:ext>
+              </c:extLst>
+            </c:dLbl>
+            <c:dLbl>
+              <c:idx val="1"/>
+              <c:layout>
+                <c:manualLayout>
+                  <c:x val="-1.6462841015992519E-2"/>
+                  <c:y val="-9.8038083141972132E-17"/>
+                </c:manualLayout>
+              </c:layout>
+              <c:showLegendKey val="0"/>
+              <c:showVal val="1"/>
+              <c:showCatName val="0"/>
+              <c:showSerName val="0"/>
+              <c:showPercent val="0"/>
+              <c:showBubbleSize val="0"/>
+              <c:extLst>
+                <c:ext xmlns:c15="http://schemas.microsoft.com/office/drawing/2012/chart" uri="{CE6537A1-D6FC-4f65-9D91-7224C49458BB}"/>
+                <c:ext xmlns:c16="http://schemas.microsoft.com/office/drawing/2014/chart" uri="{C3380CC4-5D6E-409C-BE32-E72D297353CC}">
+                  <c16:uniqueId val="{00000003-FE5A-420B-8278-F674554F09CA}"/>
+                </c:ext>
+              </c:extLst>
+            </c:dLbl>
+            <c:dLbl>
+              <c:idx val="2"/>
+              <c:layout>
+                <c:manualLayout>
+                  <c:x val="-2.116650987770461E-2"/>
+                  <c:y val="5.3475935828877002E-3"/>
+                </c:manualLayout>
+              </c:layout>
+              <c:showLegendKey val="0"/>
+              <c:showVal val="1"/>
+              <c:showCatName val="0"/>
+              <c:showSerName val="0"/>
+              <c:showPercent val="0"/>
+              <c:showBubbleSize val="0"/>
+              <c:extLst>
+                <c:ext xmlns:c15="http://schemas.microsoft.com/office/drawing/2012/chart" uri="{CE6537A1-D6FC-4f65-9D91-7224C49458BB}"/>
+                <c:ext xmlns:c16="http://schemas.microsoft.com/office/drawing/2014/chart" uri="{C3380CC4-5D6E-409C-BE32-E72D297353CC}">
+                  <c16:uniqueId val="{00000001-FE5A-420B-8278-F674554F09CA}"/>
+                </c:ext>
+              </c:extLst>
+            </c:dLbl>
+            <c:dLbl>
+              <c:idx val="3"/>
+              <c:layout>
+                <c:manualLayout>
+                  <c:x val="-2.8222013170272984E-2"/>
+                  <c:y val="1.6042780748663103E-2"/>
+                </c:manualLayout>
+              </c:layout>
+              <c:showLegendKey val="0"/>
+              <c:showVal val="1"/>
+              <c:showCatName val="0"/>
+              <c:showSerName val="0"/>
+              <c:showPercent val="0"/>
+              <c:showBubbleSize val="0"/>
+              <c:extLst>
+                <c:ext xmlns:c15="http://schemas.microsoft.com/office/drawing/2012/chart" uri="{CE6537A1-D6FC-4f65-9D91-7224C49458BB}"/>
+                <c:ext xmlns:c16="http://schemas.microsoft.com/office/drawing/2014/chart" uri="{C3380CC4-5D6E-409C-BE32-E72D297353CC}">
+                  <c16:uniqueId val="{00000002-FE5A-420B-8278-F674554F09CA}"/>
+                </c:ext>
+              </c:extLst>
+            </c:dLbl>
             <c:spPr>
               <a:noFill/>
               <a:ln>
@@ -27241,16 +27700,16 @@
                 <c:formatCode>General</c:formatCode>
                 <c:ptCount val="4"/>
                 <c:pt idx="0">
-                  <c:v>36199291</c:v>
+                  <c:v>10066432</c:v>
                 </c:pt>
                 <c:pt idx="1">
-                  <c:v>45539963</c:v>
+                  <c:v>9884992</c:v>
                 </c:pt>
                 <c:pt idx="2">
-                  <c:v>55182726</c:v>
+                  <c:v>14746753</c:v>
                 </c:pt>
                 <c:pt idx="3">
-                  <c:v>71300163</c:v>
+                  <c:v>18674575</c:v>
                 </c:pt>
               </c:numCache>
             </c:numRef>
@@ -33780,6 +34239,48 @@
                 </c:ext>
               </c:extLst>
             </c:dLbl>
+            <c:dLbl>
+              <c:idx val="2"/>
+              <c:layout>
+                <c:manualLayout>
+                  <c:x val="-2.8222013170272901E-2"/>
+                  <c:y val="-4.9862877088007974E-3"/>
+                </c:manualLayout>
+              </c:layout>
+              <c:showLegendKey val="0"/>
+              <c:showVal val="1"/>
+              <c:showCatName val="0"/>
+              <c:showSerName val="0"/>
+              <c:showPercent val="0"/>
+              <c:showBubbleSize val="0"/>
+              <c:extLst>
+                <c:ext xmlns:c15="http://schemas.microsoft.com/office/drawing/2012/chart" uri="{CE6537A1-D6FC-4f65-9D91-7224C49458BB}"/>
+                <c:ext xmlns:c16="http://schemas.microsoft.com/office/drawing/2014/chart" uri="{C3380CC4-5D6E-409C-BE32-E72D297353CC}">
+                  <c16:uniqueId val="{00000001-2DA1-4616-B9EA-00141637C801}"/>
+                </c:ext>
+              </c:extLst>
+            </c:dLbl>
+            <c:dLbl>
+              <c:idx val="3"/>
+              <c:layout>
+                <c:manualLayout>
+                  <c:x val="-2.5870178739416744E-2"/>
+                  <c:y val="-1.4958863126402393E-2"/>
+                </c:manualLayout>
+              </c:layout>
+              <c:showLegendKey val="0"/>
+              <c:showVal val="1"/>
+              <c:showCatName val="0"/>
+              <c:showSerName val="0"/>
+              <c:showPercent val="0"/>
+              <c:showBubbleSize val="0"/>
+              <c:extLst>
+                <c:ext xmlns:c15="http://schemas.microsoft.com/office/drawing/2012/chart" uri="{CE6537A1-D6FC-4f65-9D91-7224C49458BB}"/>
+                <c:ext xmlns:c16="http://schemas.microsoft.com/office/drawing/2014/chart" uri="{C3380CC4-5D6E-409C-BE32-E72D297353CC}">
+                  <c16:uniqueId val="{00000002-2DA1-4616-B9EA-00141637C801}"/>
+                </c:ext>
+              </c:extLst>
+            </c:dLbl>
             <c:spPr>
               <a:noFill/>
               <a:ln>
@@ -33933,7 +34434,7 @@
               <c:idx val="2"/>
               <c:layout>
                 <c:manualLayout>
-                  <c:x val="2.3518344308560677E-2"/>
+                  <c:x val="3.0573847601128881E-2"/>
                   <c:y val="0"/>
                 </c:manualLayout>
               </c:layout>
@@ -34051,19 +34552,19 @@
             <c:numRef>
               <c:f>Planilha1!$D$2:$D$5</c:f>
               <c:numCache>
-                <c:formatCode>General</c:formatCode>
+                <c:formatCode>#,##0</c:formatCode>
                 <c:ptCount val="4"/>
-                <c:pt idx="0">
+                <c:pt idx="0" formatCode="General">
                   <c:v>0</c:v>
                 </c:pt>
                 <c:pt idx="1">
-                  <c:v>49995000</c:v>
+                  <c:v>149985000</c:v>
                 </c:pt>
                 <c:pt idx="2">
-                  <c:v>12492501</c:v>
+                  <c:v>37477503</c:v>
                 </c:pt>
                 <c:pt idx="3">
-                  <c:v>25023320</c:v>
+                  <c:v>75069960</c:v>
                 </c:pt>
               </c:numCache>
             </c:numRef>
@@ -34556,6 +35057,48 @@
                 </c:ext>
               </c:extLst>
             </c:dLbl>
+            <c:dLbl>
+              <c:idx val="2"/>
+              <c:layout>
+                <c:manualLayout>
+                  <c:x val="-4.2333019755409221E-2"/>
+                  <c:y val="-1.994515083520319E-2"/>
+                </c:manualLayout>
+              </c:layout>
+              <c:showLegendKey val="0"/>
+              <c:showVal val="1"/>
+              <c:showCatName val="0"/>
+              <c:showSerName val="0"/>
+              <c:showPercent val="0"/>
+              <c:showBubbleSize val="0"/>
+              <c:extLst>
+                <c:ext xmlns:c15="http://schemas.microsoft.com/office/drawing/2012/chart" uri="{CE6537A1-D6FC-4f65-9D91-7224C49458BB}"/>
+                <c:ext xmlns:c16="http://schemas.microsoft.com/office/drawing/2014/chart" uri="{C3380CC4-5D6E-409C-BE32-E72D297353CC}">
+                  <c16:uniqueId val="{00000001-930D-4757-A1F8-1DDE1E7824AD}"/>
+                </c:ext>
+              </c:extLst>
+            </c:dLbl>
+            <c:dLbl>
+              <c:idx val="3"/>
+              <c:layout>
+                <c:manualLayout>
+                  <c:x val="-3.9981185324553151E-2"/>
+                  <c:y val="-9.9725754176015948E-3"/>
+                </c:manualLayout>
+              </c:layout>
+              <c:showLegendKey val="0"/>
+              <c:showVal val="1"/>
+              <c:showCatName val="0"/>
+              <c:showSerName val="0"/>
+              <c:showPercent val="0"/>
+              <c:showBubbleSize val="0"/>
+              <c:extLst>
+                <c:ext xmlns:c15="http://schemas.microsoft.com/office/drawing/2012/chart" uri="{CE6537A1-D6FC-4f65-9D91-7224C49458BB}"/>
+                <c:ext xmlns:c16="http://schemas.microsoft.com/office/drawing/2014/chart" uri="{C3380CC4-5D6E-409C-BE32-E72D297353CC}">
+                  <c16:uniqueId val="{00000002-930D-4757-A1F8-1DDE1E7824AD}"/>
+                </c:ext>
+              </c:extLst>
+            </c:dLbl>
             <c:spPr>
               <a:noFill/>
               <a:ln>
@@ -34709,8 +35252,8 @@
               <c:idx val="2"/>
               <c:layout>
                 <c:manualLayout>
-                  <c:x val="2.8222013170272727E-2"/>
-                  <c:y val="-9.9725754176016868E-3"/>
+                  <c:x val="3.5277516462841017E-2"/>
+                  <c:y val="2.4931438544003988E-2"/>
                 </c:manualLayout>
               </c:layout>
               <c:showLegendKey val="0"/>
@@ -34827,19 +35370,19 @@
             <c:numRef>
               <c:f>Planilha1!$D$2:$D$5</c:f>
               <c:numCache>
-                <c:formatCode>General</c:formatCode>
+                <c:formatCode>#,##0</c:formatCode>
                 <c:ptCount val="4"/>
-                <c:pt idx="0">
+                <c:pt idx="0" formatCode="General">
                   <c:v>0</c:v>
                 </c:pt>
                 <c:pt idx="1">
-                  <c:v>4999950000</c:v>
+                  <c:v>14999850000</c:v>
                 </c:pt>
                 <c:pt idx="2">
-                  <c:v>1249925001</c:v>
+                  <c:v>3749775003</c:v>
                 </c:pt>
                 <c:pt idx="3">
-                  <c:v>2499346877</c:v>
+                  <c:v>7498040631</c:v>
                 </c:pt>
               </c:numCache>
             </c:numRef>
@@ -35374,6 +35917,48 @@
                 </c:ext>
               </c:extLst>
             </c:dLbl>
+            <c:dLbl>
+              <c:idx val="2"/>
+              <c:layout>
+                <c:manualLayout>
+                  <c:x val="-3.9981185324553151E-2"/>
+                  <c:y val="-4.9862877088008893E-3"/>
+                </c:manualLayout>
+              </c:layout>
+              <c:showLegendKey val="0"/>
+              <c:showVal val="1"/>
+              <c:showCatName val="0"/>
+              <c:showSerName val="0"/>
+              <c:showPercent val="0"/>
+              <c:showBubbleSize val="0"/>
+              <c:extLst>
+                <c:ext xmlns:c15="http://schemas.microsoft.com/office/drawing/2012/chart" uri="{CE6537A1-D6FC-4f65-9D91-7224C49458BB}"/>
+                <c:ext xmlns:c16="http://schemas.microsoft.com/office/drawing/2014/chart" uri="{C3380CC4-5D6E-409C-BE32-E72D297353CC}">
+                  <c16:uniqueId val="{00000001-363D-4114-899C-DC2D7C84BD83}"/>
+                </c:ext>
+              </c:extLst>
+            </c:dLbl>
+            <c:dLbl>
+              <c:idx val="3"/>
+              <c:layout>
+                <c:manualLayout>
+                  <c:x val="-4.7036688617121444E-2"/>
+                  <c:y val="-1.4958863126402485E-2"/>
+                </c:manualLayout>
+              </c:layout>
+              <c:showLegendKey val="0"/>
+              <c:showVal val="1"/>
+              <c:showCatName val="0"/>
+              <c:showSerName val="0"/>
+              <c:showPercent val="0"/>
+              <c:showBubbleSize val="0"/>
+              <c:extLst>
+                <c:ext xmlns:c15="http://schemas.microsoft.com/office/drawing/2012/chart" uri="{CE6537A1-D6FC-4f65-9D91-7224C49458BB}"/>
+                <c:ext xmlns:c16="http://schemas.microsoft.com/office/drawing/2014/chart" uri="{C3380CC4-5D6E-409C-BE32-E72D297353CC}">
+                  <c16:uniqueId val="{00000002-363D-4114-899C-DC2D7C84BD83}"/>
+                </c:ext>
+              </c:extLst>
+            </c:dLbl>
             <c:spPr>
               <a:noFill/>
               <a:ln>
@@ -35527,8 +36112,8 @@
               <c:idx val="2"/>
               <c:layout>
                 <c:manualLayout>
-                  <c:x val="3.0573847601128794E-2"/>
-                  <c:y val="0"/>
+                  <c:x val="5.8795860771401781E-2"/>
+                  <c:y val="-9.1414218636493585E-17"/>
                 </c:manualLayout>
               </c:layout>
               <c:showLegendKey val="0"/>
@@ -35645,19 +36230,19 @@
             <c:numRef>
               <c:f>Planilha1!$D$2:$D$5</c:f>
               <c:numCache>
-                <c:formatCode>General</c:formatCode>
+                <c:formatCode>#,##0</c:formatCode>
                 <c:ptCount val="4"/>
-                <c:pt idx="0">
+                <c:pt idx="0" formatCode="General">
                   <c:v>0</c:v>
                 </c:pt>
                 <c:pt idx="1">
-                  <c:v>499999500000</c:v>
+                  <c:v>1499998500000</c:v>
                 </c:pt>
                 <c:pt idx="2">
-                  <c:v>124999250001</c:v>
+                  <c:v>374997750003</c:v>
                 </c:pt>
                 <c:pt idx="3">
-                  <c:v>250086770941</c:v>
+                  <c:v>750260312823</c:v>
                 </c:pt>
               </c:numCache>
             </c:numRef>

</xml_diff>